<commit_message>
Terminado Lista de Beneficios y Testimonios
</commit_message>
<xml_diff>
--- a/website/Documentos/ProyectoINF-281GHAMA-1.docx
+++ b/website/Documentos/ProyectoINF-281GHAMA-1.docx
@@ -385,8 +385,16 @@
               <w:rPr>
                 <w:color w:val="00439E" w:themeColor="accent5" w:themeShade="BF"/>
               </w:rPr>
-              <w:t>Javier Ramiro Castillo Tarqui</w:t>
-            </w:r>
+              <w:t xml:space="preserve">Javier Ramiro Castillo </w:t>
+            </w:r>
+            <w:proofErr w:type="spellStart"/>
+            <w:r>
+              <w:rPr>
+                <w:color w:val="00439E" w:themeColor="accent5" w:themeShade="BF"/>
+              </w:rPr>
+              <w:t>Tarqui</w:t>
+            </w:r>
+            <w:proofErr w:type="spellEnd"/>
           </w:p>
         </w:tc>
       </w:tr>
@@ -432,8 +440,16 @@
               <w:rPr>
                 <w:color w:val="00439E" w:themeColor="accent5" w:themeShade="BF"/>
               </w:rPr>
-              <w:t>8353766 L.P</w:t>
-            </w:r>
+              <w:t xml:space="preserve">8353766 </w:t>
+            </w:r>
+            <w:proofErr w:type="gramStart"/>
+            <w:r>
+              <w:rPr>
+                <w:color w:val="00439E" w:themeColor="accent5" w:themeShade="BF"/>
+              </w:rPr>
+              <w:t>L.P</w:t>
+            </w:r>
+            <w:proofErr w:type="gramEnd"/>
           </w:p>
         </w:tc>
       </w:tr>
@@ -987,8 +1003,6 @@
               </w:rPr>
               <w:t>para la ayuda a los ciudadanos de La Paz.</w:t>
             </w:r>
-            <w:bookmarkStart w:id="0" w:name="_GoBack"/>
-            <w:bookmarkEnd w:id="0"/>
           </w:p>
         </w:tc>
       </w:tr>
@@ -2453,6 +2467,7 @@
                 <w:szCs w:val="20"/>
               </w:rPr>
             </w:pPr>
+            <w:proofErr w:type="spellStart"/>
             <w:r>
               <w:rPr>
                 <w:color w:val="00439E" w:themeColor="accent5" w:themeShade="BF"/>
@@ -2461,6 +2476,7 @@
               </w:rPr>
               <w:t>Tarqui</w:t>
             </w:r>
+            <w:proofErr w:type="spellEnd"/>
           </w:p>
         </w:tc>
       </w:tr>
@@ -2731,7 +2747,7 @@
                 <w:lang w:val="es-BO"/>
               </w:rPr>
             </w:pPr>
-            <w:bookmarkStart w:id="1" w:name="_Toc486421659"/>
+            <w:bookmarkStart w:id="0" w:name="_Toc486421659"/>
             <w:r>
               <w:rPr>
                 <w:color w:val="000000" w:themeColor="text1"/>
@@ -2770,7 +2786,7 @@
               </w:rPr>
               <w:t>ESUMEN</w:t>
             </w:r>
-            <w:bookmarkEnd w:id="1"/>
+            <w:bookmarkEnd w:id="0"/>
           </w:p>
           <w:p>
             <w:r>
@@ -2922,8 +2938,8 @@
                 <w:lang w:val="en-US"/>
               </w:rPr>
             </w:pPr>
-            <w:bookmarkStart w:id="2" w:name="_Toc486421660"/>
-            <w:bookmarkStart w:id="3" w:name="_Toc484561445"/>
+            <w:bookmarkStart w:id="1" w:name="_Toc486421660"/>
+            <w:bookmarkStart w:id="2" w:name="_Toc484561445"/>
             <w:r>
               <w:rPr>
                 <w:rFonts w:ascii="Times New Roman" w:hAnsi="Times New Roman" w:cs="Times New Roman"/>
@@ -2934,8 +2950,8 @@
               </w:rPr>
               <w:t>ABSTRACT</w:t>
             </w:r>
+            <w:bookmarkEnd w:id="1"/>
             <w:bookmarkEnd w:id="2"/>
-            <w:bookmarkEnd w:id="3"/>
           </w:p>
           <w:p>
             <w:pPr>
@@ -3099,6 +3115,7 @@
                 <w:lang w:val="es-BO" w:eastAsia="es-BO"/>
               </w:rPr>
             </w:pPr>
+            <w:proofErr w:type="spellStart"/>
             <w:r>
               <w:rPr>
                 <w:rFonts w:ascii="inherit" w:eastAsia="Times New Roman" w:hAnsi="inherit" w:cs="Courier New"/>
@@ -3106,7 +3123,57 @@
                 <w:szCs w:val="20"/>
                 <w:lang w:val="es-BO" w:eastAsia="es-BO"/>
               </w:rPr>
-              <w:t>Keywords: Awareness, insecurity, Android.</w:t>
+              <w:t>Keywords</w:t>
+            </w:r>
+            <w:proofErr w:type="spellEnd"/>
+            <w:r>
+              <w:rPr>
+                <w:rFonts w:ascii="inherit" w:eastAsia="Times New Roman" w:hAnsi="inherit" w:cs="Courier New"/>
+                <w:color w:val="212121"/>
+                <w:szCs w:val="20"/>
+                <w:lang w:val="es-BO" w:eastAsia="es-BO"/>
+              </w:rPr>
+              <w:t xml:space="preserve">: </w:t>
+            </w:r>
+            <w:proofErr w:type="spellStart"/>
+            <w:r>
+              <w:rPr>
+                <w:rFonts w:ascii="inherit" w:eastAsia="Times New Roman" w:hAnsi="inherit" w:cs="Courier New"/>
+                <w:color w:val="212121"/>
+                <w:szCs w:val="20"/>
+                <w:lang w:val="es-BO" w:eastAsia="es-BO"/>
+              </w:rPr>
+              <w:t>Awareness</w:t>
+            </w:r>
+            <w:proofErr w:type="spellEnd"/>
+            <w:r>
+              <w:rPr>
+                <w:rFonts w:ascii="inherit" w:eastAsia="Times New Roman" w:hAnsi="inherit" w:cs="Courier New"/>
+                <w:color w:val="212121"/>
+                <w:szCs w:val="20"/>
+                <w:lang w:val="es-BO" w:eastAsia="es-BO"/>
+              </w:rPr>
+              <w:t xml:space="preserve">, </w:t>
+            </w:r>
+            <w:proofErr w:type="spellStart"/>
+            <w:r>
+              <w:rPr>
+                <w:rFonts w:ascii="inherit" w:eastAsia="Times New Roman" w:hAnsi="inherit" w:cs="Courier New"/>
+                <w:color w:val="212121"/>
+                <w:szCs w:val="20"/>
+                <w:lang w:val="es-BO" w:eastAsia="es-BO"/>
+              </w:rPr>
+              <w:t>insecurity</w:t>
+            </w:r>
+            <w:proofErr w:type="spellEnd"/>
+            <w:r>
+              <w:rPr>
+                <w:rFonts w:ascii="inherit" w:eastAsia="Times New Roman" w:hAnsi="inherit" w:cs="Courier New"/>
+                <w:color w:val="212121"/>
+                <w:szCs w:val="20"/>
+                <w:lang w:val="es-BO" w:eastAsia="es-BO"/>
+              </w:rPr>
+              <w:t>, Android.</w:t>
             </w:r>
           </w:p>
           <w:p>
@@ -3136,7 +3203,7 @@
                 <w:lang w:val="es-BO" w:eastAsia="zh-CN" w:bidi="hi-IN"/>
               </w:rPr>
             </w:pPr>
-            <w:bookmarkStart w:id="4" w:name="_Toc486421665"/>
+            <w:bookmarkStart w:id="3" w:name="_Toc486421665"/>
             <w:r>
               <w:rPr>
                 <w:rFonts w:ascii="Times New Roman" w:eastAsia="Droid Sans Fallback" w:hAnsi="Times New Roman" w:cs="Times New Roman"/>
@@ -3147,7 +3214,7 @@
               </w:rPr>
               <w:t>Introducción</w:t>
             </w:r>
-            <w:bookmarkEnd w:id="4"/>
+            <w:bookmarkEnd w:id="3"/>
           </w:p>
           <w:p>
             <w:pPr>
@@ -3247,7 +3314,23 @@
                     <w:t>Sistema</w:t>
                   </w:r>
                   <w:r>
-                    <w:t xml:space="preserve"> de alerta de emergencias de seguridad ciudadana basado en la tecnología arduino y enlaces inalámbricos” caso: empresa mobiletec seguridad pública automatizada</w:t>
+                    <w:t xml:space="preserve"> de alerta de emergencias de seguridad ciudadana basado en la tecnología </w:t>
+                  </w:r>
+                  <w:proofErr w:type="spellStart"/>
+                  <w:r>
+                    <w:t>arduino</w:t>
+                  </w:r>
+                  <w:proofErr w:type="spellEnd"/>
+                  <w:r>
+                    <w:t xml:space="preserve"> y enlaces inalámbricos” caso: empresa </w:t>
+                  </w:r>
+                  <w:proofErr w:type="spellStart"/>
+                  <w:r>
+                    <w:t>mobiletec</w:t>
+                  </w:r>
+                  <w:proofErr w:type="spellEnd"/>
+                  <w:r>
+                    <w:t xml:space="preserve"> seguridad pública automatizada</w:t>
                   </w:r>
                 </w:p>
                 <w:p>
@@ -3340,7 +3423,23 @@
                 </w:tcPr>
                 <w:p>
                   <w:r>
-                    <w:t xml:space="preserve">El sistema de Alertas de Emergencia de seguridad ciudadana basado en la tecnología Arduino y enlaces inalámbricos, es un proyecto que será incorporado a la suite de soluciones que actualmente ofrece la empresa MobileTec International Inc. Sucursal Bolivia1 en la cual llevo trabajando en el área de soporte TI (Tecnologías de la información) desde el año 2014. El proyecto desarrollado en este perfil pretende aportar con la seguridad ciudadana incorporando de más herramientas tecnológicas a la policía </w:t>
+                    <w:t xml:space="preserve">El sistema de Alertas de Emergencia de seguridad ciudadana basado en la tecnología </w:t>
+                  </w:r>
+                  <w:proofErr w:type="spellStart"/>
+                  <w:r>
+                    <w:t>Arduino</w:t>
+                  </w:r>
+                  <w:proofErr w:type="spellEnd"/>
+                  <w:r>
+                    <w:t xml:space="preserve"> y enlaces inalámbricos, es un proyecto que será incorporado a la suite de soluciones que actualmente ofrece la empresa </w:t>
+                  </w:r>
+                  <w:proofErr w:type="spellStart"/>
+                  <w:r>
+                    <w:t>MobileTec</w:t>
+                  </w:r>
+                  <w:proofErr w:type="spellEnd"/>
+                  <w:r>
+                    <w:t xml:space="preserve"> International Inc. Sucursal Bolivia1 en la cual llevo trabajando en el área de soporte TI (Tecnologías de la información) desde el año 2014. El proyecto desarrollado en este perfil pretende aportar con la seguridad ciudadana incorporando de más herramientas tecnológicas a la policía </w:t>
                   </w:r>
                   <w:r>
                     <w:t>boliviana</w:t>
@@ -3423,8 +3522,21 @@
                   <w:pPr>
                     <w:jc w:val="both"/>
                   </w:pPr>
+                  <w:proofErr w:type="spellStart"/>
                   <w:r>
-                    <w:t>Yocelin Rosario Ticona Luna</w:t>
+                    <w:t>Yocelin</w:t>
+                  </w:r>
+                  <w:proofErr w:type="spellEnd"/>
+                  <w:r>
+                    <w:t xml:space="preserve"> Rosario </w:t>
+                  </w:r>
+                  <w:proofErr w:type="spellStart"/>
+                  <w:r>
+                    <w:t>Ticona</w:t>
+                  </w:r>
+                  <w:proofErr w:type="spellEnd"/>
+                  <w:r>
+                    <w:t xml:space="preserve"> Luna</w:t>
                   </w:r>
                 </w:p>
               </w:tc>
@@ -3559,7 +3671,20 @@
                     <w:jc w:val="both"/>
                   </w:pPr>
                   <w:r>
-                    <w:t>Beatriz Adrinana  Doroteo Valdez</w:t>
+                    <w:t xml:space="preserve">Beatriz </w:t>
+                  </w:r>
+                  <w:proofErr w:type="spellStart"/>
+                  <w:proofErr w:type="gramStart"/>
+                  <w:r>
+                    <w:t>Adrinana</w:t>
+                  </w:r>
+                  <w:proofErr w:type="spellEnd"/>
+                  <w:r>
+                    <w:t xml:space="preserve">  Doroteo</w:t>
+                  </w:r>
+                  <w:proofErr w:type="gramEnd"/>
+                  <w:r>
+                    <w:t xml:space="preserve"> Valdez</w:t>
                   </w:r>
                 </w:p>
               </w:tc>
@@ -3698,7 +3823,7 @@
                 <w:lang w:val="es-BO" w:eastAsia="zh-CN" w:bidi="hi-IN"/>
               </w:rPr>
             </w:pPr>
-            <w:bookmarkStart w:id="5" w:name="_Toc486421697"/>
+            <w:bookmarkStart w:id="4" w:name="_Toc486421697"/>
             <w:r>
               <w:rPr>
                 <w:rFonts w:ascii="Times New Roman" w:eastAsia="Droid Sans Fallback" w:hAnsi="Times New Roman" w:cs="Times New Roman"/>
@@ -3709,7 +3834,7 @@
               </w:rPr>
               <w:t>Metodología de desarrollo</w:t>
             </w:r>
-            <w:bookmarkEnd w:id="5"/>
+            <w:bookmarkEnd w:id="4"/>
           </w:p>
           <w:p>
             <w:pPr>
@@ -3830,7 +3955,7 @@
                 </wp:inline>
               </w:drawing>
             </w:r>
-            <w:bookmarkStart w:id="6" w:name="_Toc486421698"/>
+            <w:bookmarkStart w:id="5" w:name="_Toc486421698"/>
           </w:p>
           <w:p>
             <w:pPr>
@@ -3933,7 +4058,7 @@
               </w:rPr>
               <w:t>Herramientas</w:t>
             </w:r>
-            <w:bookmarkEnd w:id="6"/>
+            <w:bookmarkEnd w:id="5"/>
           </w:p>
           <w:p>
             <w:pPr>
@@ -3953,7 +4078,7 @@
                 <w:lang w:val="es-BO" w:eastAsia="zh-CN" w:bidi="hi-IN"/>
               </w:rPr>
             </w:pPr>
-            <w:bookmarkStart w:id="7" w:name="_Toc486421699"/>
+            <w:bookmarkStart w:id="6" w:name="_Toc486421699"/>
             <w:r>
               <w:rPr>
                 <w:rFonts w:ascii="Times New Roman" w:eastAsia="Droid Sans Fallback" w:hAnsi="Times New Roman" w:cs="Times New Roman"/>
@@ -3962,7 +4087,7 @@
               </w:rPr>
               <w:t>Software</w:t>
             </w:r>
-            <w:bookmarkEnd w:id="7"/>
+            <w:bookmarkEnd w:id="6"/>
           </w:p>
           <w:p>
             <w:pPr>
@@ -3995,12 +4120,21 @@
                 <w:lang w:val="es-BO" w:eastAsia="zh-CN" w:bidi="hi-IN"/>
               </w:rPr>
             </w:pPr>
+            <w:proofErr w:type="spellStart"/>
             <w:r>
               <w:rPr>
                 <w:rFonts w:ascii="Times New Roman" w:eastAsia="Droid Sans Fallback" w:hAnsi="Times New Roman" w:cs="Mangal"/>
                 <w:lang w:val="es-BO" w:eastAsia="zh-CN" w:bidi="hi-IN"/>
               </w:rPr>
-              <w:t>xammp 5</w:t>
+              <w:t>xammp</w:t>
+            </w:r>
+            <w:proofErr w:type="spellEnd"/>
+            <w:r>
+              <w:rPr>
+                <w:rFonts w:ascii="Times New Roman" w:eastAsia="Droid Sans Fallback" w:hAnsi="Times New Roman" w:cs="Mangal"/>
+                <w:lang w:val="es-BO" w:eastAsia="zh-CN" w:bidi="hi-IN"/>
+              </w:rPr>
+              <w:t xml:space="preserve"> 5</w:t>
             </w:r>
             <w:r>
               <w:rPr>
@@ -4095,12 +4229,21 @@
                 <w:lang w:val="es-BO" w:eastAsia="zh-CN" w:bidi="hi-IN"/>
               </w:rPr>
             </w:pPr>
+            <w:proofErr w:type="spellStart"/>
             <w:r>
               <w:rPr>
                 <w:rFonts w:ascii="Times New Roman" w:eastAsia="Droid Sans Fallback" w:hAnsi="Times New Roman" w:cs="Mangal"/>
                 <w:lang w:val="es-BO" w:eastAsia="zh-CN" w:bidi="hi-IN"/>
               </w:rPr>
-              <w:t xml:space="preserve">MySql </w:t>
+              <w:t>MySql</w:t>
+            </w:r>
+            <w:proofErr w:type="spellEnd"/>
+            <w:r>
+              <w:rPr>
+                <w:rFonts w:ascii="Times New Roman" w:eastAsia="Droid Sans Fallback" w:hAnsi="Times New Roman" w:cs="Mangal"/>
+                <w:lang w:val="es-BO" w:eastAsia="zh-CN" w:bidi="hi-IN"/>
+              </w:rPr>
+              <w:t xml:space="preserve"> </w:t>
             </w:r>
             <w:r>
               <w:rPr>
@@ -4116,8 +4259,19 @@
                 <w:sz w:val="20"/>
                 <w:szCs w:val="20"/>
               </w:rPr>
-              <w:t>Gestor de Base de Datos MySQL</w:t>
-            </w:r>
+              <w:t xml:space="preserve">Gestor de Base de Datos </w:t>
+            </w:r>
+            <w:proofErr w:type="spellStart"/>
+            <w:r>
+              <w:rPr>
+                <w:b/>
+                <w:bCs/>
+                <w:sz w:val="20"/>
+                <w:szCs w:val="20"/>
+              </w:rPr>
+              <w:t>MySQL</w:t>
+            </w:r>
+            <w:proofErr w:type="spellEnd"/>
             <w:r>
               <w:rPr>
                 <w:rFonts w:ascii="Times New Roman" w:eastAsia="Droid Sans Fallback" w:hAnsi="Times New Roman" w:cs="Mangal"/>
@@ -4169,6 +4323,7 @@
               </w:rPr>
               <w:t>HTML5 (</w:t>
             </w:r>
+            <w:proofErr w:type="spellStart"/>
             <w:r>
               <w:rPr>
                 <w:b/>
@@ -4176,7 +4331,57 @@
                 <w:sz w:val="20"/>
                 <w:szCs w:val="20"/>
               </w:rPr>
-              <w:t>HyperText Markup Language)</w:t>
+              <w:t>HyperText</w:t>
+            </w:r>
+            <w:proofErr w:type="spellEnd"/>
+            <w:r>
+              <w:rPr>
+                <w:b/>
+                <w:bCs/>
+                <w:sz w:val="20"/>
+                <w:szCs w:val="20"/>
+              </w:rPr>
+              <w:t xml:space="preserve"> </w:t>
+            </w:r>
+            <w:proofErr w:type="spellStart"/>
+            <w:r>
+              <w:rPr>
+                <w:b/>
+                <w:bCs/>
+                <w:sz w:val="20"/>
+                <w:szCs w:val="20"/>
+              </w:rPr>
+              <w:t>Markup</w:t>
+            </w:r>
+            <w:proofErr w:type="spellEnd"/>
+            <w:r>
+              <w:rPr>
+                <w:b/>
+                <w:bCs/>
+                <w:sz w:val="20"/>
+                <w:szCs w:val="20"/>
+              </w:rPr>
+              <w:t xml:space="preserve"> </w:t>
+            </w:r>
+            <w:proofErr w:type="spellStart"/>
+            <w:r>
+              <w:rPr>
+                <w:b/>
+                <w:bCs/>
+                <w:sz w:val="20"/>
+                <w:szCs w:val="20"/>
+              </w:rPr>
+              <w:t>Language</w:t>
+            </w:r>
+            <w:proofErr w:type="spellEnd"/>
+            <w:r>
+              <w:rPr>
+                <w:b/>
+                <w:bCs/>
+                <w:sz w:val="20"/>
+                <w:szCs w:val="20"/>
+              </w:rPr>
+              <w:t>)</w:t>
             </w:r>
           </w:p>
           <w:p>
@@ -4193,6 +4398,7 @@
                 <w:lang w:val="es-BO" w:eastAsia="zh-CN" w:bidi="hi-IN"/>
               </w:rPr>
             </w:pPr>
+            <w:proofErr w:type="spellStart"/>
             <w:r>
               <w:rPr>
                 <w:b/>
@@ -4200,7 +4406,17 @@
                 <w:sz w:val="20"/>
                 <w:szCs w:val="20"/>
               </w:rPr>
-              <w:t xml:space="preserve">Bootstrap </w:t>
+              <w:t>Bootstrap</w:t>
+            </w:r>
+            <w:proofErr w:type="spellEnd"/>
+            <w:r>
+              <w:rPr>
+                <w:b/>
+                <w:bCs/>
+                <w:sz w:val="20"/>
+                <w:szCs w:val="20"/>
+              </w:rPr>
+              <w:t xml:space="preserve"> </w:t>
             </w:r>
             <w:r>
               <w:rPr>
@@ -4215,7 +4431,23 @@
                 <w:rFonts w:ascii="Times New Roman" w:hAnsi="Times New Roman" w:cs="Times New Roman"/>
                 <w:szCs w:val="20"/>
               </w:rPr>
-              <w:t>es un framework originalmente creado por Twitter, que permite crear interfaces web con CSS y JavaScript</w:t>
+              <w:t xml:space="preserve">es un </w:t>
+            </w:r>
+            <w:proofErr w:type="spellStart"/>
+            <w:r>
+              <w:rPr>
+                <w:rFonts w:ascii="Times New Roman" w:hAnsi="Times New Roman" w:cs="Times New Roman"/>
+                <w:szCs w:val="20"/>
+              </w:rPr>
+              <w:t>framework</w:t>
+            </w:r>
+            <w:proofErr w:type="spellEnd"/>
+            <w:r>
+              <w:rPr>
+                <w:rFonts w:ascii="Times New Roman" w:hAnsi="Times New Roman" w:cs="Times New Roman"/>
+                <w:szCs w:val="20"/>
+              </w:rPr>
+              <w:t xml:space="preserve"> originalmente creado por Twitter, que permite crear interfaces web con CSS y JavaScript</w:t>
             </w:r>
             <w:r>
               <w:rPr>
@@ -4239,6 +4471,7 @@
                 <w:lang w:val="es-BO" w:eastAsia="zh-CN" w:bidi="hi-IN"/>
               </w:rPr>
             </w:pPr>
+            <w:proofErr w:type="spellStart"/>
             <w:r>
               <w:rPr>
                 <w:rFonts w:ascii="Times New Roman" w:eastAsia="Droid Sans Fallback" w:hAnsi="Times New Roman" w:cs="Mangal"/>
@@ -4246,6 +4479,7 @@
               </w:rPr>
               <w:t>Axure</w:t>
             </w:r>
+            <w:proofErr w:type="spellEnd"/>
             <w:r>
               <w:rPr>
                 <w:rFonts w:ascii="Times New Roman" w:eastAsia="Droid Sans Fallback" w:hAnsi="Times New Roman" w:cs="Mangal"/>
@@ -4258,8 +4492,33 @@
                 <w:rFonts w:ascii="Times New Roman" w:eastAsia="Droid Sans Fallback" w:hAnsi="Times New Roman" w:cs="Mangal"/>
                 <w:lang w:val="es-BO" w:eastAsia="zh-CN" w:bidi="hi-IN"/>
               </w:rPr>
-              <w:t xml:space="preserve"> para realizar mockups y wireframes</w:t>
-            </w:r>
+              <w:t xml:space="preserve"> para realizar </w:t>
+            </w:r>
+            <w:proofErr w:type="spellStart"/>
+            <w:r>
+              <w:rPr>
+                <w:rFonts w:ascii="Times New Roman" w:eastAsia="Droid Sans Fallback" w:hAnsi="Times New Roman" w:cs="Mangal"/>
+                <w:lang w:val="es-BO" w:eastAsia="zh-CN" w:bidi="hi-IN"/>
+              </w:rPr>
+              <w:t>mockups</w:t>
+            </w:r>
+            <w:proofErr w:type="spellEnd"/>
+            <w:r>
+              <w:rPr>
+                <w:rFonts w:ascii="Times New Roman" w:eastAsia="Droid Sans Fallback" w:hAnsi="Times New Roman" w:cs="Mangal"/>
+                <w:lang w:val="es-BO" w:eastAsia="zh-CN" w:bidi="hi-IN"/>
+              </w:rPr>
+              <w:t xml:space="preserve"> y </w:t>
+            </w:r>
+            <w:proofErr w:type="spellStart"/>
+            <w:r>
+              <w:rPr>
+                <w:rFonts w:ascii="Times New Roman" w:eastAsia="Droid Sans Fallback" w:hAnsi="Times New Roman" w:cs="Mangal"/>
+                <w:lang w:val="es-BO" w:eastAsia="zh-CN" w:bidi="hi-IN"/>
+              </w:rPr>
+              <w:t>wireframes</w:t>
+            </w:r>
+            <w:proofErr w:type="spellEnd"/>
             <w:r>
               <w:rPr>
                 <w:rFonts w:ascii="Times New Roman" w:eastAsia="Droid Sans Fallback" w:hAnsi="Times New Roman" w:cs="Mangal"/>
@@ -4285,7 +4544,7 @@
                 <w:lang w:val="es-BO" w:eastAsia="zh-CN" w:bidi="hi-IN"/>
               </w:rPr>
             </w:pPr>
-            <w:bookmarkStart w:id="8" w:name="_Toc486421700"/>
+            <w:bookmarkStart w:id="7" w:name="_Toc486421700"/>
             <w:r>
               <w:rPr>
                 <w:rFonts w:ascii="Times New Roman" w:eastAsia="Droid Sans Fallback" w:hAnsi="Times New Roman" w:cs="Times New Roman"/>
@@ -4294,7 +4553,7 @@
               </w:rPr>
               <w:t>Hardware</w:t>
             </w:r>
-            <w:bookmarkEnd w:id="8"/>
+            <w:bookmarkEnd w:id="7"/>
           </w:p>
           <w:p>
             <w:pPr>
@@ -4332,7 +4591,23 @@
                 <w:rFonts w:ascii="Times New Roman" w:eastAsia="Droid Sans Fallback" w:hAnsi="Times New Roman" w:cs="Mangal"/>
                 <w:lang w:val="es-BO" w:eastAsia="zh-CN" w:bidi="hi-IN"/>
               </w:rPr>
-              <w:t>Smartphone con Android, Giroscopio, y 401 ppp en la pantalla.</w:t>
+              <w:t xml:space="preserve">Smartphone con Android, Giroscopio, y 401 </w:t>
+            </w:r>
+            <w:proofErr w:type="spellStart"/>
+            <w:r>
+              <w:rPr>
+                <w:rFonts w:ascii="Times New Roman" w:eastAsia="Droid Sans Fallback" w:hAnsi="Times New Roman" w:cs="Mangal"/>
+                <w:lang w:val="es-BO" w:eastAsia="zh-CN" w:bidi="hi-IN"/>
+              </w:rPr>
+              <w:t>ppp</w:t>
+            </w:r>
+            <w:proofErr w:type="spellEnd"/>
+            <w:r>
+              <w:rPr>
+                <w:rFonts w:ascii="Times New Roman" w:eastAsia="Droid Sans Fallback" w:hAnsi="Times New Roman" w:cs="Mangal"/>
+                <w:lang w:val="es-BO" w:eastAsia="zh-CN" w:bidi="hi-IN"/>
+              </w:rPr>
+              <w:t xml:space="preserve"> en la pantalla.</w:t>
             </w:r>
           </w:p>
           <w:sdt>
@@ -4560,8 +4835,22 @@
           <w:szCs w:val="36"/>
           <w:lang w:val="es-VE"/>
         </w:rPr>
-        <w:t>[10/09</w:t>
-      </w:r>
+        <w:t>[31</w:t>
+      </w:r>
+      <w:r>
+        <w:rPr>
+          <w:rFonts w:ascii="Arial" w:eastAsia="Times New Roman" w:hAnsi="Arial" w:cs="Times New Roman"/>
+          <w:b/>
+          <w:i/>
+          <w:color w:val="00B050"/>
+          <w:sz w:val="36"/>
+          <w:szCs w:val="36"/>
+          <w:lang w:val="es-VE"/>
+        </w:rPr>
+        <w:t>/10</w:t>
+      </w:r>
+      <w:bookmarkStart w:id="8" w:name="_GoBack"/>
+      <w:bookmarkEnd w:id="8"/>
       <w:r>
         <w:rPr>
           <w:rFonts w:ascii="Arial" w:eastAsia="Times New Roman" w:hAnsi="Arial" w:cs="Times New Roman"/>
@@ -4944,8 +5233,19 @@
                 <w:szCs w:val="24"/>
                 <w:lang w:eastAsia="es-VE"/>
               </w:rPr>
-              <w:t>Javier Ramiro Castillo Tarqui</w:t>
-            </w:r>
+              <w:t xml:space="preserve">Javier Ramiro Castillo </w:t>
+            </w:r>
+            <w:proofErr w:type="spellStart"/>
+            <w:r>
+              <w:rPr>
+                <w:rFonts w:cs="Arial"/>
+                <w:color w:val="000000"/>
+                <w:szCs w:val="24"/>
+                <w:lang w:eastAsia="es-VE"/>
+              </w:rPr>
+              <w:t>Tarqui</w:t>
+            </w:r>
+            <w:proofErr w:type="spellEnd"/>
           </w:p>
         </w:tc>
       </w:tr>
@@ -5318,20 +5618,18 @@
                 <w:szCs w:val="24"/>
                 <w:lang w:eastAsia="es-VE"/>
               </w:rPr>
-              <w:t>1.3.1 Construir Diagrama de Interacción</w:t>
-            </w:r>
-          </w:p>
-          <w:p>
-            <w:pPr>
-              <w:spacing w:after="0" w:line="240" w:lineRule="auto"/>
-              <w:ind w:left="792"/>
+              <w:t>1.3.1 C</w:t>
+            </w:r>
+            <w:r>
               <w:rPr>
                 <w:rFonts w:cs="Arial"/>
                 <w:color w:val="000000"/>
                 <w:szCs w:val="24"/>
                 <w:lang w:eastAsia="es-VE"/>
               </w:rPr>
-            </w:pPr>
+              <w:t xml:space="preserve">onstruir Diagrama de </w:t>
+            </w:r>
+            <w:proofErr w:type="spellStart"/>
             <w:r>
               <w:rPr>
                 <w:rFonts w:cs="Arial"/>
@@ -5339,8 +5637,9 @@
                 <w:szCs w:val="24"/>
                 <w:lang w:eastAsia="es-VE"/>
               </w:rPr>
-              <w:t>1.3.2 Diseñar Casos de Uso</w:t>
-            </w:r>
+              <w:t>navegacion</w:t>
+            </w:r>
+            <w:proofErr w:type="spellEnd"/>
           </w:p>
           <w:p>
             <w:pPr>
@@ -5360,7 +5659,28 @@
                 <w:szCs w:val="24"/>
                 <w:lang w:eastAsia="es-VE"/>
               </w:rPr>
-              <w:t>1.3.3 Diseñar de Estado</w:t>
+              <w:t>1.3.2 Diseñar Casos de Uso</w:t>
+            </w:r>
+          </w:p>
+          <w:p>
+            <w:pPr>
+              <w:spacing w:after="0" w:line="240" w:lineRule="auto"/>
+              <w:ind w:left="792"/>
+              <w:rPr>
+                <w:rFonts w:cs="Arial"/>
+                <w:color w:val="000000"/>
+                <w:szCs w:val="24"/>
+                <w:lang w:eastAsia="es-VE"/>
+              </w:rPr>
+            </w:pPr>
+            <w:r>
+              <w:rPr>
+                <w:rFonts w:cs="Arial"/>
+                <w:color w:val="000000"/>
+                <w:szCs w:val="24"/>
+                <w:lang w:eastAsia="es-VE"/>
+              </w:rPr>
+              <w:t>1.3.3 Diseñar de secuencia</w:t>
             </w:r>
           </w:p>
           <w:p>
@@ -7327,8 +7647,17 @@
                                   <w:sz w:val="16"/>
                                   <w:szCs w:val="16"/>
                                 </w:rPr>
-                                <w:t>1.3.1 Construir diagrama de interacción</w:t>
+                                <w:t xml:space="preserve">1.3.1 Construir diagrama </w:t>
                               </w:r>
+                              <w:proofErr w:type="spellStart"/>
+                              <w:r>
+                                <w:rPr>
+                                  <w:sz w:val="16"/>
+                                  <w:szCs w:val="16"/>
+                                </w:rPr>
+                                <w:t>navegacion</w:t>
+                              </w:r>
+                              <w:proofErr w:type="spellEnd"/>
                             </w:p>
                           </w:txbxContent>
                         </wps:txbx>
@@ -8419,8 +8748,17 @@
                             <w:sz w:val="16"/>
                             <w:szCs w:val="16"/>
                           </w:rPr>
-                          <w:t>1.3.1 Construir diagrama de interacción</w:t>
+                          <w:t xml:space="preserve">1.3.1 Construir diagrama </w:t>
                         </w:r>
+                        <w:proofErr w:type="spellStart"/>
+                        <w:r>
+                          <w:rPr>
+                            <w:sz w:val="16"/>
+                            <w:szCs w:val="16"/>
+                          </w:rPr>
+                          <w:t>navegacion</w:t>
+                        </w:r>
+                        <w:proofErr w:type="spellEnd"/>
                       </w:p>
                     </w:txbxContent>
                   </v:textbox>
@@ -10743,8 +11081,17 @@
                                 <w:sz w:val="16"/>
                                 <w:szCs w:val="16"/>
                               </w:rPr>
-                              <w:t>1.3.3 Diseñar Diagrama de Estado</w:t>
+                              <w:t xml:space="preserve">1.3.3 Diseñar Diagrama de </w:t>
                             </w:r>
+                            <w:proofErr w:type="spellStart"/>
+                            <w:r>
+                              <w:rPr>
+                                <w:sz w:val="16"/>
+                                <w:szCs w:val="16"/>
+                              </w:rPr>
+                              <w:t>secuecnia</w:t>
+                            </w:r>
+                            <w:proofErr w:type="spellEnd"/>
                           </w:p>
                         </w:txbxContent>
                       </wps:txbx>
@@ -10777,8 +11124,17 @@
                           <w:sz w:val="16"/>
                           <w:szCs w:val="16"/>
                         </w:rPr>
-                        <w:t>1.3.3 Diseñar Diagrama de Estado</w:t>
+                        <w:t xml:space="preserve">1.3.3 Diseñar Diagrama de </w:t>
                       </w:r>
+                      <w:proofErr w:type="spellStart"/>
+                      <w:r>
+                        <w:rPr>
+                          <w:sz w:val="16"/>
+                          <w:szCs w:val="16"/>
+                        </w:rPr>
+                        <w:t>secuecnia</w:t>
+                      </w:r>
+                      <w:proofErr w:type="spellEnd"/>
                     </w:p>
                   </w:txbxContent>
                 </v:textbox>
@@ -13770,7 +14126,25 @@
             <w:color w:val="000000" w:themeColor="text1"/>
             <w:u w:val="none"/>
           </w:rPr>
-          <w:t>diseño “Responsive”</w:t>
+          <w:t>diseño “</w:t>
+        </w:r>
+        <w:proofErr w:type="spellStart"/>
+        <w:r>
+          <w:rPr>
+            <w:rStyle w:val="Hipervnculo"/>
+            <w:color w:val="000000" w:themeColor="text1"/>
+            <w:u w:val="none"/>
+          </w:rPr>
+          <w:t>Responsive</w:t>
+        </w:r>
+        <w:proofErr w:type="spellEnd"/>
+        <w:r>
+          <w:rPr>
+            <w:rStyle w:val="Hipervnculo"/>
+            <w:color w:val="000000" w:themeColor="text1"/>
+            <w:u w:val="none"/>
+          </w:rPr>
+          <w:t>”</w:t>
         </w:r>
       </w:hyperlink>
       <w:r>
@@ -13799,7 +14173,13 @@
         <w:ind w:left="708" w:firstLine="708"/>
       </w:pPr>
       <w:r>
-        <w:t>R6 El sistema será desarrollado para las plataformas WEB Móvil.</w:t>
+        <w:t>R6 El sistema será desarrol</w:t>
+      </w:r>
+      <w:r>
+        <w:t>lado para las plataformas WEB</w:t>
+      </w:r>
+      <w:r>
+        <w:t>.</w:t>
       </w:r>
     </w:p>
     <w:p>
@@ -14294,8 +14674,73 @@
           <w:sz w:val="20"/>
           <w:szCs w:val="20"/>
         </w:rPr>
-        <w:t xml:space="preserve">, nombre, apPaterno, apMaterno, ci, teléfono, celular, dirección, ocupación, fecha_nac, email, password, </w:t>
-      </w:r>
+        <w:t xml:space="preserve">, nombre, </w:t>
+      </w:r>
+      <w:proofErr w:type="spellStart"/>
+      <w:r>
+        <w:rPr>
+          <w:sz w:val="20"/>
+          <w:szCs w:val="20"/>
+        </w:rPr>
+        <w:t>apPaterno</w:t>
+      </w:r>
+      <w:proofErr w:type="spellEnd"/>
+      <w:r>
+        <w:rPr>
+          <w:sz w:val="20"/>
+          <w:szCs w:val="20"/>
+        </w:rPr>
+        <w:t xml:space="preserve">, </w:t>
+      </w:r>
+      <w:proofErr w:type="spellStart"/>
+      <w:r>
+        <w:rPr>
+          <w:sz w:val="20"/>
+          <w:szCs w:val="20"/>
+        </w:rPr>
+        <w:t>apMaterno</w:t>
+      </w:r>
+      <w:proofErr w:type="spellEnd"/>
+      <w:r>
+        <w:rPr>
+          <w:sz w:val="20"/>
+          <w:szCs w:val="20"/>
+        </w:rPr>
+        <w:t xml:space="preserve">, ci, teléfono, celular, dirección, ocupación, </w:t>
+      </w:r>
+      <w:proofErr w:type="spellStart"/>
+      <w:r>
+        <w:rPr>
+          <w:sz w:val="20"/>
+          <w:szCs w:val="20"/>
+        </w:rPr>
+        <w:t>fecha_nac</w:t>
+      </w:r>
+      <w:proofErr w:type="spellEnd"/>
+      <w:r>
+        <w:rPr>
+          <w:sz w:val="20"/>
+          <w:szCs w:val="20"/>
+        </w:rPr>
+        <w:t xml:space="preserve">, email, </w:t>
+      </w:r>
+      <w:proofErr w:type="spellStart"/>
+      <w:r>
+        <w:rPr>
+          <w:sz w:val="20"/>
+          <w:szCs w:val="20"/>
+        </w:rPr>
+        <w:t>password</w:t>
+      </w:r>
+      <w:proofErr w:type="spellEnd"/>
+      <w:r>
+        <w:rPr>
+          <w:sz w:val="20"/>
+          <w:szCs w:val="20"/>
+        </w:rPr>
+        <w:t xml:space="preserve">, </w:t>
+      </w:r>
+      <w:proofErr w:type="spellStart"/>
       <w:r>
         <w:rPr>
           <w:color w:val="2B70FF" w:themeColor="accent6" w:themeTint="99"/>
@@ -14304,6 +14749,7 @@
         </w:rPr>
         <w:t>idConsejo</w:t>
       </w:r>
+      <w:proofErr w:type="spellEnd"/>
       <w:r>
         <w:rPr>
           <w:sz w:val="20"/>
@@ -14352,8 +14798,19 @@
           <w:szCs w:val="20"/>
           <w:u w:val="single"/>
         </w:rPr>
-        <w:t>nombre, idUsuario</w:t>
-      </w:r>
+        <w:t xml:space="preserve">nombre, </w:t>
+      </w:r>
+      <w:proofErr w:type="spellStart"/>
+      <w:r>
+        <w:rPr>
+          <w:color w:val="FF0000"/>
+          <w:sz w:val="20"/>
+          <w:szCs w:val="20"/>
+          <w:u w:val="single"/>
+        </w:rPr>
+        <w:t>idUsuario</w:t>
+      </w:r>
+      <w:proofErr w:type="spellEnd"/>
       <w:r>
         <w:rPr>
           <w:b/>
@@ -14446,6 +14903,7 @@
         </w:rPr>
         <w:t>CONSEJO (</w:t>
       </w:r>
+      <w:proofErr w:type="spellStart"/>
       <w:r>
         <w:rPr>
           <w:color w:val="FF0000"/>
@@ -14455,6 +14913,7 @@
         </w:rPr>
         <w:t>idConsejo</w:t>
       </w:r>
+      <w:proofErr w:type="spellEnd"/>
       <w:r>
         <w:rPr>
           <w:b/>
@@ -14468,8 +14927,17 @@
           <w:sz w:val="20"/>
           <w:szCs w:val="20"/>
         </w:rPr>
-        <w:t>descripción, tema, categoria</w:t>
-      </w:r>
+        <w:t xml:space="preserve">descripción, tema, </w:t>
+      </w:r>
+      <w:proofErr w:type="spellStart"/>
+      <w:r>
+        <w:rPr>
+          <w:sz w:val="20"/>
+          <w:szCs w:val="20"/>
+        </w:rPr>
+        <w:t>categoria</w:t>
+      </w:r>
+      <w:proofErr w:type="spellEnd"/>
       <w:r>
         <w:rPr>
           <w:b/>
@@ -14497,6 +14965,7 @@
         </w:rPr>
         <w:t>TEMA (</w:t>
       </w:r>
+      <w:proofErr w:type="spellStart"/>
       <w:r>
         <w:t>i</w:t>
       </w:r>
@@ -14507,6 +14976,7 @@
         </w:rPr>
         <w:t>dTema</w:t>
       </w:r>
+      <w:proofErr w:type="spellEnd"/>
       <w:r>
         <w:rPr>
           <w:b/>
@@ -14529,6 +14999,7 @@
         </w:rPr>
         <w:t xml:space="preserve">, </w:t>
       </w:r>
+      <w:proofErr w:type="spellStart"/>
       <w:r>
         <w:rPr>
           <w:color w:val="2B70FF" w:themeColor="accent6" w:themeTint="99"/>
@@ -14537,6 +15008,7 @@
         </w:rPr>
         <w:t>idUsuario</w:t>
       </w:r>
+      <w:proofErr w:type="spellEnd"/>
       <w:r>
         <w:rPr>
           <w:b/>
@@ -14564,6 +15036,7 @@
         </w:rPr>
         <w:t>PROBLEMÁTICA (</w:t>
       </w:r>
+      <w:proofErr w:type="spellStart"/>
       <w:r>
         <w:rPr>
           <w:color w:val="FF0000"/>
@@ -14573,6 +15046,7 @@
         </w:rPr>
         <w:t>idProblema</w:t>
       </w:r>
+      <w:proofErr w:type="spellEnd"/>
       <w:r>
         <w:rPr>
           <w:b/>
@@ -14597,6 +15071,7 @@
         </w:rPr>
         <w:t xml:space="preserve">Descripción, </w:t>
       </w:r>
+      <w:proofErr w:type="spellStart"/>
       <w:r>
         <w:rPr>
           <w:color w:val="2B70FF" w:themeColor="accent6" w:themeTint="99"/>
@@ -14605,6 +15080,7 @@
         </w:rPr>
         <w:t>idTema</w:t>
       </w:r>
+      <w:proofErr w:type="spellEnd"/>
       <w:r>
         <w:rPr>
           <w:b/>
@@ -14632,6 +15108,7 @@
         </w:rPr>
         <w:t>CAUSA (</w:t>
       </w:r>
+      <w:proofErr w:type="spellStart"/>
       <w:r>
         <w:rPr>
           <w:color w:val="FF0000"/>
@@ -14641,6 +15118,7 @@
         </w:rPr>
         <w:t>idCausa</w:t>
       </w:r>
+      <w:proofErr w:type="spellEnd"/>
       <w:r>
         <w:rPr>
           <w:b/>
@@ -14656,6 +15134,7 @@
         </w:rPr>
         <w:t xml:space="preserve">descripción, </w:t>
       </w:r>
+      <w:proofErr w:type="spellStart"/>
       <w:r>
         <w:rPr>
           <w:color w:val="2B70FF" w:themeColor="accent6" w:themeTint="99"/>
@@ -14664,6 +15143,7 @@
         </w:rPr>
         <w:t>idProblematica</w:t>
       </w:r>
+      <w:proofErr w:type="spellEnd"/>
       <w:r>
         <w:rPr>
           <w:b/>
@@ -14691,6 +15171,7 @@
         </w:rPr>
         <w:t>RESPONSABLE (</w:t>
       </w:r>
+      <w:proofErr w:type="spellStart"/>
       <w:r>
         <w:rPr>
           <w:color w:val="FF0000"/>
@@ -14700,13 +15181,23 @@
         </w:rPr>
         <w:t>idResponsable</w:t>
       </w:r>
-      <w:r>
-        <w:rPr>
-          <w:sz w:val="20"/>
-          <w:szCs w:val="20"/>
-        </w:rPr>
-        <w:t>, descripcion</w:t>
-      </w:r>
+      <w:proofErr w:type="spellEnd"/>
+      <w:r>
+        <w:rPr>
+          <w:sz w:val="20"/>
+          <w:szCs w:val="20"/>
+        </w:rPr>
+        <w:t xml:space="preserve">, </w:t>
+      </w:r>
+      <w:proofErr w:type="spellStart"/>
+      <w:r>
+        <w:rPr>
+          <w:sz w:val="20"/>
+          <w:szCs w:val="20"/>
+        </w:rPr>
+        <w:t>descripcion</w:t>
+      </w:r>
+      <w:proofErr w:type="spellEnd"/>
       <w:r>
         <w:rPr>
           <w:b/>
@@ -14734,6 +15225,7 @@
         </w:rPr>
         <w:t>CREA (</w:t>
       </w:r>
+      <w:proofErr w:type="spellStart"/>
       <w:r>
         <w:rPr>
           <w:sz w:val="20"/>
@@ -14748,8 +15240,9 @@
           <w:szCs w:val="20"/>
           <w:u w:val="single"/>
         </w:rPr>
-        <w:t>dCausa,</w:t>
-      </w:r>
+        <w:t>dCausa</w:t>
+      </w:r>
+      <w:proofErr w:type="spellEnd"/>
       <w:r>
         <w:rPr>
           <w:color w:val="FF0000"/>
@@ -14757,8 +15250,18 @@
           <w:szCs w:val="20"/>
           <w:u w:val="single"/>
         </w:rPr>
+        <w:t>,</w:t>
+      </w:r>
+      <w:r>
+        <w:rPr>
+          <w:color w:val="FF0000"/>
+          <w:sz w:val="20"/>
+          <w:szCs w:val="20"/>
+          <w:u w:val="single"/>
+        </w:rPr>
         <w:t xml:space="preserve"> </w:t>
       </w:r>
+      <w:proofErr w:type="spellStart"/>
       <w:r>
         <w:rPr>
           <w:color w:val="FF0000"/>
@@ -14768,6 +15271,7 @@
         </w:rPr>
         <w:t>idResponsable</w:t>
       </w:r>
+      <w:proofErr w:type="spellEnd"/>
       <w:r>
         <w:rPr>
           <w:b/>
@@ -14795,6 +15299,7 @@
         </w:rPr>
         <w:t>CONSECUENCIA (</w:t>
       </w:r>
+      <w:proofErr w:type="spellStart"/>
       <w:r>
         <w:rPr>
           <w:color w:val="FF0000"/>
@@ -14804,6 +15309,7 @@
         </w:rPr>
         <w:t>idConsecuencia</w:t>
       </w:r>
+      <w:proofErr w:type="spellEnd"/>
       <w:r>
         <w:rPr>
           <w:b/>
@@ -14819,6 +15325,7 @@
         </w:rPr>
         <w:t xml:space="preserve">descripción, </w:t>
       </w:r>
+      <w:proofErr w:type="spellStart"/>
       <w:r>
         <w:rPr>
           <w:color w:val="2B70FF" w:themeColor="accent6" w:themeTint="99"/>
@@ -14827,6 +15334,7 @@
         </w:rPr>
         <w:t>idProblematica</w:t>
       </w:r>
+      <w:proofErr w:type="spellEnd"/>
       <w:r>
         <w:rPr>
           <w:b/>
@@ -14854,6 +15362,7 @@
         </w:rPr>
         <w:t>PERJUDICADO (</w:t>
       </w:r>
+      <w:proofErr w:type="spellStart"/>
       <w:r>
         <w:rPr>
           <w:color w:val="FF0000"/>
@@ -14863,6 +15372,7 @@
         </w:rPr>
         <w:t>idPerjudicado</w:t>
       </w:r>
+      <w:proofErr w:type="spellEnd"/>
       <w:r>
         <w:rPr>
           <w:sz w:val="20"/>
@@ -14870,6 +15380,7 @@
         </w:rPr>
         <w:t xml:space="preserve">, descripción, </w:t>
       </w:r>
+      <w:proofErr w:type="spellStart"/>
       <w:r>
         <w:rPr>
           <w:color w:val="2B70FF" w:themeColor="accent6" w:themeTint="99"/>
@@ -14878,14 +15389,25 @@
         </w:rPr>
         <w:t>idConsecuencia</w:t>
       </w:r>
+      <w:proofErr w:type="spellEnd"/>
       <w:r>
         <w:rPr>
           <w:color w:val="2B70FF" w:themeColor="accent6" w:themeTint="99"/>
           <w:sz w:val="20"/>
           <w:szCs w:val="20"/>
         </w:rPr>
-        <w:t>, idRealidad</w:t>
-      </w:r>
+        <w:t xml:space="preserve">, </w:t>
+      </w:r>
+      <w:proofErr w:type="spellStart"/>
+      <w:r>
+        <w:rPr>
+          <w:color w:val="2B70FF" w:themeColor="accent6" w:themeTint="99"/>
+          <w:sz w:val="20"/>
+          <w:szCs w:val="20"/>
+        </w:rPr>
+        <w:t>idRealidad</w:t>
+      </w:r>
+      <w:proofErr w:type="spellEnd"/>
       <w:r>
         <w:rPr>
           <w:b/>
@@ -14913,6 +15435,7 @@
         </w:rPr>
         <w:t>REALIDAD VIVIDENCIAL (</w:t>
       </w:r>
+      <w:proofErr w:type="spellStart"/>
       <w:r>
         <w:rPr>
           <w:color w:val="FF0000"/>
@@ -14922,6 +15445,7 @@
         </w:rPr>
         <w:t>idRealidad</w:t>
       </w:r>
+      <w:proofErr w:type="spellEnd"/>
       <w:r>
         <w:rPr>
           <w:color w:val="FF0000"/>
@@ -14937,8 +15461,18 @@
           <w:sz w:val="20"/>
           <w:szCs w:val="20"/>
         </w:rPr>
-        <w:t xml:space="preserve"> descripcion</w:t>
-      </w:r>
+        <w:t xml:space="preserve"> </w:t>
+      </w:r>
+      <w:proofErr w:type="spellStart"/>
+      <w:r>
+        <w:rPr>
+          <w:color w:val="000000" w:themeColor="text1"/>
+          <w:sz w:val="20"/>
+          <w:szCs w:val="20"/>
+        </w:rPr>
+        <w:t>descripcion</w:t>
+      </w:r>
+      <w:proofErr w:type="spellEnd"/>
       <w:r>
         <w:rPr>
           <w:b/>
@@ -14976,6 +15510,7 @@
         </w:rPr>
         <w:t>(</w:t>
       </w:r>
+      <w:proofErr w:type="spellStart"/>
       <w:r>
         <w:rPr>
           <w:color w:val="FF0000"/>
@@ -14985,6 +15520,7 @@
         </w:rPr>
         <w:t>idRel</w:t>
       </w:r>
+      <w:proofErr w:type="spellEnd"/>
       <w:r>
         <w:rPr>
           <w:sz w:val="20"/>
@@ -14992,6 +15528,7 @@
         </w:rPr>
         <w:t xml:space="preserve">, descripción, </w:t>
       </w:r>
+      <w:proofErr w:type="spellStart"/>
       <w:r>
         <w:rPr>
           <w:color w:val="2B70FF" w:themeColor="accent6" w:themeTint="99"/>
@@ -15000,6 +15537,7 @@
         </w:rPr>
         <w:t>idRealidad</w:t>
       </w:r>
+      <w:proofErr w:type="spellEnd"/>
       <w:r>
         <w:rPr>
           <w:b/>
@@ -15027,6 +15565,7 @@
         </w:rPr>
         <w:t>TEMA GENERADOR (</w:t>
       </w:r>
+      <w:proofErr w:type="spellStart"/>
       <w:r>
         <w:rPr>
           <w:color w:val="FF0000"/>
@@ -15045,12 +15584,45 @@
         </w:rPr>
         <w:t>G</w:t>
       </w:r>
-      <w:r>
-        <w:rPr>
-          <w:sz w:val="20"/>
-          <w:szCs w:val="20"/>
-        </w:rPr>
-        <w:t>, descripción, inv_tematica, cont_programaticos,</w:t>
+      <w:proofErr w:type="spellEnd"/>
+      <w:r>
+        <w:rPr>
+          <w:sz w:val="20"/>
+          <w:szCs w:val="20"/>
+        </w:rPr>
+        <w:t xml:space="preserve">, descripción, </w:t>
+      </w:r>
+      <w:proofErr w:type="spellStart"/>
+      <w:r>
+        <w:rPr>
+          <w:sz w:val="20"/>
+          <w:szCs w:val="20"/>
+        </w:rPr>
+        <w:t>inv_tematica</w:t>
+      </w:r>
+      <w:proofErr w:type="spellEnd"/>
+      <w:r>
+        <w:rPr>
+          <w:sz w:val="20"/>
+          <w:szCs w:val="20"/>
+        </w:rPr>
+        <w:t xml:space="preserve">, </w:t>
+      </w:r>
+      <w:proofErr w:type="spellStart"/>
+      <w:r>
+        <w:rPr>
+          <w:sz w:val="20"/>
+          <w:szCs w:val="20"/>
+        </w:rPr>
+        <w:t>cont_programaticos</w:t>
+      </w:r>
+      <w:proofErr w:type="spellEnd"/>
+      <w:r>
+        <w:rPr>
+          <w:sz w:val="20"/>
+          <w:szCs w:val="20"/>
+        </w:rPr>
+        <w:t>,</w:t>
       </w:r>
       <w:r>
         <w:rPr>
@@ -15058,8 +15630,36 @@
           <w:sz w:val="20"/>
           <w:szCs w:val="20"/>
         </w:rPr>
-        <w:t xml:space="preserve"> idResponsable, idRel</w:t>
-      </w:r>
+        <w:t xml:space="preserve"> </w:t>
+      </w:r>
+      <w:proofErr w:type="spellStart"/>
+      <w:r>
+        <w:rPr>
+          <w:color w:val="2B70FF" w:themeColor="accent6" w:themeTint="99"/>
+          <w:sz w:val="20"/>
+          <w:szCs w:val="20"/>
+        </w:rPr>
+        <w:t>idResponsable</w:t>
+      </w:r>
+      <w:proofErr w:type="spellEnd"/>
+      <w:r>
+        <w:rPr>
+          <w:color w:val="2B70FF" w:themeColor="accent6" w:themeTint="99"/>
+          <w:sz w:val="20"/>
+          <w:szCs w:val="20"/>
+        </w:rPr>
+        <w:t xml:space="preserve">, </w:t>
+      </w:r>
+      <w:proofErr w:type="spellStart"/>
+      <w:r>
+        <w:rPr>
+          <w:color w:val="2B70FF" w:themeColor="accent6" w:themeTint="99"/>
+          <w:sz w:val="20"/>
+          <w:szCs w:val="20"/>
+        </w:rPr>
+        <w:t>idRel</w:t>
+      </w:r>
+      <w:proofErr w:type="spellEnd"/>
       <w:r>
         <w:rPr>
           <w:b/>
@@ -15087,6 +15687,7 @@
         </w:rPr>
         <w:t>TECNICA MEDIADORA (</w:t>
       </w:r>
+      <w:proofErr w:type="spellStart"/>
       <w:r>
         <w:rPr>
           <w:color w:val="FF0000"/>
@@ -15096,13 +15697,47 @@
         </w:rPr>
         <w:t>idTecMediadora</w:t>
       </w:r>
-      <w:r>
-        <w:rPr>
-          <w:sz w:val="20"/>
-          <w:szCs w:val="20"/>
-        </w:rPr>
-        <w:t xml:space="preserve">, descripción, cod_contenidos, decod_contenidos, </w:t>
-      </w:r>
+      <w:proofErr w:type="spellEnd"/>
+      <w:r>
+        <w:rPr>
+          <w:sz w:val="20"/>
+          <w:szCs w:val="20"/>
+        </w:rPr>
+        <w:t xml:space="preserve">, descripción, </w:t>
+      </w:r>
+      <w:proofErr w:type="spellStart"/>
+      <w:r>
+        <w:rPr>
+          <w:sz w:val="20"/>
+          <w:szCs w:val="20"/>
+        </w:rPr>
+        <w:t>cod_contenidos</w:t>
+      </w:r>
+      <w:proofErr w:type="spellEnd"/>
+      <w:r>
+        <w:rPr>
+          <w:sz w:val="20"/>
+          <w:szCs w:val="20"/>
+        </w:rPr>
+        <w:t xml:space="preserve">, </w:t>
+      </w:r>
+      <w:proofErr w:type="spellStart"/>
+      <w:r>
+        <w:rPr>
+          <w:sz w:val="20"/>
+          <w:szCs w:val="20"/>
+        </w:rPr>
+        <w:t>decod_contenidos</w:t>
+      </w:r>
+      <w:proofErr w:type="spellEnd"/>
+      <w:r>
+        <w:rPr>
+          <w:sz w:val="20"/>
+          <w:szCs w:val="20"/>
+        </w:rPr>
+        <w:t xml:space="preserve">, </w:t>
+      </w:r>
+      <w:proofErr w:type="spellStart"/>
       <w:r>
         <w:rPr>
           <w:color w:val="2B70FF" w:themeColor="accent6" w:themeTint="99"/>
@@ -15119,6 +15754,7 @@
         </w:rPr>
         <w:t>G</w:t>
       </w:r>
+      <w:proofErr w:type="spellEnd"/>
       <w:r>
         <w:rPr>
           <w:b/>
@@ -15146,6 +15782,7 @@
         </w:rPr>
         <w:t>CONSIENTIZACION SUJETO (</w:t>
       </w:r>
+      <w:proofErr w:type="spellStart"/>
       <w:r>
         <w:rPr>
           <w:color w:val="FF0000"/>
@@ -15155,6 +15792,7 @@
         </w:rPr>
         <w:t>idCors</w:t>
       </w:r>
+      <w:proofErr w:type="spellEnd"/>
       <w:r>
         <w:rPr>
           <w:sz w:val="20"/>
@@ -15189,6 +15827,7 @@
         </w:rPr>
         <w:t>CREA2(</w:t>
       </w:r>
+      <w:proofErr w:type="spellStart"/>
       <w:r>
         <w:rPr>
           <w:color w:val="FF0000"/>
@@ -15196,8 +15835,29 @@
           <w:szCs w:val="20"/>
           <w:u w:val="single"/>
         </w:rPr>
-        <w:t>idTecMediadora, idCors</w:t>
-      </w:r>
+        <w:t>idTecMediadora</w:t>
+      </w:r>
+      <w:proofErr w:type="spellEnd"/>
+      <w:r>
+        <w:rPr>
+          <w:color w:val="FF0000"/>
+          <w:sz w:val="20"/>
+          <w:szCs w:val="20"/>
+          <w:u w:val="single"/>
+        </w:rPr>
+        <w:t xml:space="preserve">, </w:t>
+      </w:r>
+      <w:proofErr w:type="spellStart"/>
+      <w:r>
+        <w:rPr>
+          <w:color w:val="FF0000"/>
+          <w:sz w:val="20"/>
+          <w:szCs w:val="20"/>
+          <w:u w:val="single"/>
+        </w:rPr>
+        <w:t>idCors</w:t>
+      </w:r>
+      <w:proofErr w:type="spellEnd"/>
       <w:r>
         <w:rPr>
           <w:b/>
@@ -15448,7 +16108,15 @@
               <w:t>Entidad donde se registra la información</w:t>
             </w:r>
             <w:r>
-              <w:t xml:space="preserve"> del Tema a ser concientizado además la categoria a la que pertenece el tema</w:t>
+              <w:t xml:space="preserve"> del Tema a ser concientizado además la </w:t>
+            </w:r>
+            <w:proofErr w:type="spellStart"/>
+            <w:r>
+              <w:t>categoria</w:t>
+            </w:r>
+            <w:proofErr w:type="spellEnd"/>
+            <w:r>
+              <w:t xml:space="preserve"> a la que pertenece el tema</w:t>
             </w:r>
             <w:r>
               <w:t>.</w:t>
@@ -16457,26 +17125,1109 @@
         <w:suppressAutoHyphens/>
         <w:jc w:val="center"/>
         <w:rPr>
+          <w:sz w:val="20"/>
+          <w:szCs w:val="20"/>
+        </w:rPr>
+      </w:pPr>
+      <w:r>
+        <w:rPr>
+          <w:sz w:val="20"/>
+          <w:szCs w:val="20"/>
+        </w:rPr>
+        <w:t>Diagrama de caso de uso-Foro</w:t>
+      </w:r>
+    </w:p>
+    <w:p>
+      <w:pPr>
+        <w:rPr>
+          <w:sz w:val="20"/>
+          <w:szCs w:val="20"/>
+        </w:rPr>
+      </w:pPr>
+      <w:r>
+        <w:rPr>
+          <w:sz w:val="20"/>
+          <w:szCs w:val="20"/>
+        </w:rPr>
+        <w:lastRenderedPageBreak/>
+        <w:t>1.3.2 Diseñar diagramas de secuencia</w:t>
+      </w:r>
+    </w:p>
+    <w:p>
+      <w:pPr>
+        <w:jc w:val="center"/>
+        <w:rPr>
+          <w:sz w:val="20"/>
+          <w:szCs w:val="20"/>
+        </w:rPr>
+      </w:pPr>
+      <w:r>
+        <w:rPr>
+          <w:noProof/>
+          <w:sz w:val="20"/>
+          <w:szCs w:val="20"/>
+          <w:lang w:val="es-BO" w:eastAsia="es-BO"/>
+        </w:rPr>
+        <w:drawing>
+          <wp:inline distT="0" distB="0" distL="0" distR="0" wp14:anchorId="5C5DF77E" wp14:editId="6BFD7D7A">
+            <wp:extent cx="4067175" cy="2762250"/>
+            <wp:effectExtent l="0" t="0" r="9525" b="0"/>
+            <wp:docPr id="3" name="Imagen 3"/>
+            <wp:cNvGraphicFramePr>
+              <a:graphicFrameLocks xmlns:a="http://schemas.openxmlformats.org/drawingml/2006/main" noChangeAspect="1"/>
+            </wp:cNvGraphicFramePr>
+            <a:graphic xmlns:a="http://schemas.openxmlformats.org/drawingml/2006/main">
+              <a:graphicData uri="http://schemas.openxmlformats.org/drawingml/2006/picture">
+                <pic:pic xmlns:pic="http://schemas.openxmlformats.org/drawingml/2006/picture">
+                  <pic:nvPicPr>
+                    <pic:cNvPr id="0" name="Picture 5"/>
+                    <pic:cNvPicPr>
+                      <a:picLocks noChangeAspect="1" noChangeArrowheads="1"/>
+                    </pic:cNvPicPr>
+                  </pic:nvPicPr>
+                  <pic:blipFill>
+                    <a:blip r:embed="rId21">
+                      <a:extLst>
+                        <a:ext uri="{28A0092B-C50C-407E-A947-70E740481C1C}">
+                          <a14:useLocalDpi xmlns:a14="http://schemas.microsoft.com/office/drawing/2010/main" val="0"/>
+                        </a:ext>
+                      </a:extLst>
+                    </a:blip>
+                    <a:srcRect/>
+                    <a:stretch>
+                      <a:fillRect/>
+                    </a:stretch>
+                  </pic:blipFill>
+                  <pic:spPr bwMode="auto">
+                    <a:xfrm>
+                      <a:off x="0" y="0"/>
+                      <a:ext cx="4067175" cy="2762250"/>
+                    </a:xfrm>
+                    <a:prstGeom prst="rect">
+                      <a:avLst/>
+                    </a:prstGeom>
+                    <a:noFill/>
+                    <a:ln>
+                      <a:noFill/>
+                    </a:ln>
+                  </pic:spPr>
+                </pic:pic>
+              </a:graphicData>
+            </a:graphic>
+          </wp:inline>
+        </w:drawing>
+      </w:r>
+    </w:p>
+    <w:p>
+      <w:pPr>
+        <w:jc w:val="center"/>
+        <w:rPr>
+          <w:sz w:val="20"/>
+          <w:szCs w:val="20"/>
+        </w:rPr>
+      </w:pPr>
+      <w:r>
+        <w:rPr>
+          <w:sz w:val="20"/>
+          <w:szCs w:val="20"/>
+        </w:rPr>
+        <w:t>Diagrama de secuencia-Ingreso al sistema</w:t>
+      </w:r>
+    </w:p>
+    <w:p>
+      <w:pPr>
+        <w:jc w:val="center"/>
+        <w:rPr>
+          <w:sz w:val="20"/>
+          <w:szCs w:val="20"/>
+        </w:rPr>
+      </w:pPr>
+      <w:r>
+        <w:rPr>
+          <w:noProof/>
+          <w:sz w:val="20"/>
+          <w:szCs w:val="20"/>
+          <w:lang w:val="es-BO" w:eastAsia="es-BO"/>
+        </w:rPr>
+        <w:drawing>
+          <wp:inline distT="0" distB="0" distL="0" distR="0" wp14:anchorId="75756DFB" wp14:editId="4DBFB8D6">
+            <wp:extent cx="4105275" cy="3829050"/>
+            <wp:effectExtent l="0" t="0" r="9525" b="0"/>
+            <wp:docPr id="5" name="Imagen 5"/>
+            <wp:cNvGraphicFramePr>
+              <a:graphicFrameLocks xmlns:a="http://schemas.openxmlformats.org/drawingml/2006/main" noChangeAspect="1"/>
+            </wp:cNvGraphicFramePr>
+            <a:graphic xmlns:a="http://schemas.openxmlformats.org/drawingml/2006/main">
+              <a:graphicData uri="http://schemas.openxmlformats.org/drawingml/2006/picture">
+                <pic:pic xmlns:pic="http://schemas.openxmlformats.org/drawingml/2006/picture">
+                  <pic:nvPicPr>
+                    <pic:cNvPr id="0" name="Picture 6"/>
+                    <pic:cNvPicPr>
+                      <a:picLocks noChangeAspect="1" noChangeArrowheads="1"/>
+                    </pic:cNvPicPr>
+                  </pic:nvPicPr>
+                  <pic:blipFill>
+                    <a:blip r:embed="rId22">
+                      <a:extLst>
+                        <a:ext uri="{28A0092B-C50C-407E-A947-70E740481C1C}">
+                          <a14:useLocalDpi xmlns:a14="http://schemas.microsoft.com/office/drawing/2010/main" val="0"/>
+                        </a:ext>
+                      </a:extLst>
+                    </a:blip>
+                    <a:srcRect/>
+                    <a:stretch>
+                      <a:fillRect/>
+                    </a:stretch>
+                  </pic:blipFill>
+                  <pic:spPr bwMode="auto">
+                    <a:xfrm>
+                      <a:off x="0" y="0"/>
+                      <a:ext cx="4105275" cy="3829050"/>
+                    </a:xfrm>
+                    <a:prstGeom prst="rect">
+                      <a:avLst/>
+                    </a:prstGeom>
+                    <a:noFill/>
+                    <a:ln>
+                      <a:noFill/>
+                    </a:ln>
+                  </pic:spPr>
+                </pic:pic>
+              </a:graphicData>
+            </a:graphic>
+          </wp:inline>
+        </w:drawing>
+      </w:r>
+    </w:p>
+    <w:p>
+      <w:pPr>
+        <w:jc w:val="center"/>
+        <w:rPr>
+          <w:sz w:val="20"/>
+          <w:szCs w:val="20"/>
+        </w:rPr>
+      </w:pPr>
+      <w:r>
+        <w:rPr>
+          <w:sz w:val="20"/>
+          <w:szCs w:val="20"/>
+        </w:rPr>
+        <w:t>Diagrama de secuencia-Registro</w:t>
+      </w:r>
+    </w:p>
+    <w:p>
+      <w:pPr>
+        <w:jc w:val="center"/>
+        <w:rPr>
+          <w:sz w:val="20"/>
+          <w:szCs w:val="20"/>
+        </w:rPr>
+      </w:pPr>
+      <w:r>
+        <w:rPr>
+          <w:noProof/>
+          <w:sz w:val="20"/>
+          <w:szCs w:val="20"/>
+          <w:lang w:val="es-BO" w:eastAsia="es-BO"/>
+        </w:rPr>
+        <w:lastRenderedPageBreak/>
+        <w:drawing>
+          <wp:inline distT="0" distB="0" distL="0" distR="0" wp14:anchorId="04E41922" wp14:editId="6BBE0727">
+            <wp:extent cx="4867275" cy="3657600"/>
+            <wp:effectExtent l="0" t="0" r="9525" b="0"/>
+            <wp:docPr id="20" name="Imagen 20"/>
+            <wp:cNvGraphicFramePr>
+              <a:graphicFrameLocks xmlns:a="http://schemas.openxmlformats.org/drawingml/2006/main" noChangeAspect="1"/>
+            </wp:cNvGraphicFramePr>
+            <a:graphic xmlns:a="http://schemas.openxmlformats.org/drawingml/2006/main">
+              <a:graphicData uri="http://schemas.openxmlformats.org/drawingml/2006/picture">
+                <pic:pic xmlns:pic="http://schemas.openxmlformats.org/drawingml/2006/picture">
+                  <pic:nvPicPr>
+                    <pic:cNvPr id="0" name="Picture 7"/>
+                    <pic:cNvPicPr>
+                      <a:picLocks noChangeAspect="1" noChangeArrowheads="1"/>
+                    </pic:cNvPicPr>
+                  </pic:nvPicPr>
+                  <pic:blipFill>
+                    <a:blip r:embed="rId23">
+                      <a:extLst>
+                        <a:ext uri="{28A0092B-C50C-407E-A947-70E740481C1C}">
+                          <a14:useLocalDpi xmlns:a14="http://schemas.microsoft.com/office/drawing/2010/main" val="0"/>
+                        </a:ext>
+                      </a:extLst>
+                    </a:blip>
+                    <a:srcRect/>
+                    <a:stretch>
+                      <a:fillRect/>
+                    </a:stretch>
+                  </pic:blipFill>
+                  <pic:spPr bwMode="auto">
+                    <a:xfrm>
+                      <a:off x="0" y="0"/>
+                      <a:ext cx="4867275" cy="3657600"/>
+                    </a:xfrm>
+                    <a:prstGeom prst="rect">
+                      <a:avLst/>
+                    </a:prstGeom>
+                    <a:noFill/>
+                    <a:ln>
+                      <a:noFill/>
+                    </a:ln>
+                  </pic:spPr>
+                </pic:pic>
+              </a:graphicData>
+            </a:graphic>
+          </wp:inline>
+        </w:drawing>
+      </w:r>
+    </w:p>
+    <w:p>
+      <w:pPr>
+        <w:jc w:val="center"/>
+        <w:rPr>
+          <w:sz w:val="20"/>
+          <w:szCs w:val="20"/>
+        </w:rPr>
+      </w:pPr>
+      <w:r>
+        <w:rPr>
+          <w:sz w:val="20"/>
+          <w:szCs w:val="20"/>
+        </w:rPr>
+        <w:t>Diagrama de secuencia-Capacitación</w:t>
+      </w:r>
+    </w:p>
+    <w:p>
+      <w:pPr>
+        <w:jc w:val="center"/>
+        <w:rPr>
+          <w:sz w:val="20"/>
+          <w:szCs w:val="20"/>
+        </w:rPr>
+      </w:pPr>
+      <w:r>
+        <w:rPr>
+          <w:noProof/>
+          <w:sz w:val="20"/>
+          <w:szCs w:val="20"/>
+          <w:lang w:val="es-BO" w:eastAsia="es-BO"/>
+        </w:rPr>
+        <w:drawing>
+          <wp:inline distT="0" distB="0" distL="0" distR="0" wp14:anchorId="144B1903" wp14:editId="07786047">
+            <wp:extent cx="3952875" cy="3409950"/>
+            <wp:effectExtent l="0" t="0" r="9525" b="0"/>
+            <wp:docPr id="21" name="Imagen 21"/>
+            <wp:cNvGraphicFramePr>
+              <a:graphicFrameLocks xmlns:a="http://schemas.openxmlformats.org/drawingml/2006/main" noChangeAspect="1"/>
+            </wp:cNvGraphicFramePr>
+            <a:graphic xmlns:a="http://schemas.openxmlformats.org/drawingml/2006/main">
+              <a:graphicData uri="http://schemas.openxmlformats.org/drawingml/2006/picture">
+                <pic:pic xmlns:pic="http://schemas.openxmlformats.org/drawingml/2006/picture">
+                  <pic:nvPicPr>
+                    <pic:cNvPr id="0" name="Picture 8"/>
+                    <pic:cNvPicPr>
+                      <a:picLocks noChangeAspect="1" noChangeArrowheads="1"/>
+                    </pic:cNvPicPr>
+                  </pic:nvPicPr>
+                  <pic:blipFill>
+                    <a:blip r:embed="rId24">
+                      <a:extLst>
+                        <a:ext uri="{28A0092B-C50C-407E-A947-70E740481C1C}">
+                          <a14:useLocalDpi xmlns:a14="http://schemas.microsoft.com/office/drawing/2010/main" val="0"/>
+                        </a:ext>
+                      </a:extLst>
+                    </a:blip>
+                    <a:srcRect/>
+                    <a:stretch>
+                      <a:fillRect/>
+                    </a:stretch>
+                  </pic:blipFill>
+                  <pic:spPr bwMode="auto">
+                    <a:xfrm>
+                      <a:off x="0" y="0"/>
+                      <a:ext cx="3952875" cy="3409950"/>
+                    </a:xfrm>
+                    <a:prstGeom prst="rect">
+                      <a:avLst/>
+                    </a:prstGeom>
+                    <a:noFill/>
+                    <a:ln>
+                      <a:noFill/>
+                    </a:ln>
+                  </pic:spPr>
+                </pic:pic>
+              </a:graphicData>
+            </a:graphic>
+          </wp:inline>
+        </w:drawing>
+      </w:r>
+    </w:p>
+    <w:p>
+      <w:pPr>
+        <w:jc w:val="center"/>
+        <w:rPr>
+          <w:sz w:val="20"/>
+          <w:szCs w:val="20"/>
+        </w:rPr>
+      </w:pPr>
+      <w:r>
+        <w:rPr>
+          <w:sz w:val="20"/>
+          <w:szCs w:val="20"/>
+        </w:rPr>
+        <w:t>Diagrama de secuencia-Gestor de Recursos</w:t>
+      </w:r>
+    </w:p>
+    <w:p>
+      <w:pPr>
+        <w:jc w:val="center"/>
+        <w:rPr>
+          <w:sz w:val="20"/>
+          <w:szCs w:val="20"/>
+        </w:rPr>
+      </w:pPr>
+    </w:p>
+    <w:p>
+      <w:pPr>
+        <w:jc w:val="center"/>
+        <w:rPr>
+          <w:sz w:val="20"/>
+          <w:szCs w:val="20"/>
+        </w:rPr>
+      </w:pPr>
+    </w:p>
+    <w:p>
+      <w:pPr>
+        <w:jc w:val="center"/>
+        <w:rPr>
+          <w:sz w:val="20"/>
+          <w:szCs w:val="20"/>
+        </w:rPr>
+      </w:pPr>
+      <w:r>
+        <w:rPr>
+          <w:sz w:val="20"/>
+          <w:szCs w:val="20"/>
+        </w:rPr>
+        <w:lastRenderedPageBreak/>
+        <w:pict w14:anchorId="30093CA9">
+          <v:shape id="_x0000_i1183" type="#_x0000_t75" style="width:540pt;height:428.25pt">
+            <v:imagedata r:id="rId25" o:title="site_flow"/>
+          </v:shape>
+        </w:pict>
+      </w:r>
+    </w:p>
+    <w:p>
+      <w:pPr>
+        <w:jc w:val="center"/>
+        <w:rPr>
+          <w:sz w:val="20"/>
+          <w:szCs w:val="20"/>
+        </w:rPr>
+      </w:pPr>
+    </w:p>
+    <w:p>
+      <w:pPr>
+        <w:jc w:val="center"/>
+        <w:rPr>
+          <w:sz w:val="20"/>
+          <w:szCs w:val="20"/>
+        </w:rPr>
+      </w:pPr>
+    </w:p>
+    <w:p>
+      <w:pPr>
+        <w:jc w:val="center"/>
+        <w:rPr>
+          <w:sz w:val="20"/>
+          <w:szCs w:val="20"/>
+        </w:rPr>
+      </w:pPr>
+    </w:p>
+    <w:p>
+      <w:pPr>
+        <w:jc w:val="center"/>
+        <w:rPr>
+          <w:sz w:val="20"/>
+          <w:szCs w:val="20"/>
+        </w:rPr>
+      </w:pPr>
+    </w:p>
+    <w:p>
+      <w:pPr>
+        <w:jc w:val="center"/>
+        <w:rPr>
+          <w:sz w:val="20"/>
+          <w:szCs w:val="20"/>
+        </w:rPr>
+      </w:pPr>
+    </w:p>
+    <w:p>
+      <w:pPr>
+        <w:jc w:val="center"/>
+        <w:rPr>
+          <w:sz w:val="20"/>
+          <w:szCs w:val="20"/>
+        </w:rPr>
+      </w:pPr>
+    </w:p>
+    <w:p>
+      <w:pPr>
+        <w:jc w:val="center"/>
+        <w:rPr>
+          <w:sz w:val="20"/>
+          <w:szCs w:val="20"/>
+        </w:rPr>
+      </w:pPr>
+    </w:p>
+    <w:p>
+      <w:pPr>
+        <w:jc w:val="center"/>
+        <w:rPr>
+          <w:sz w:val="20"/>
+          <w:szCs w:val="20"/>
+        </w:rPr>
+      </w:pPr>
+    </w:p>
+    <w:p>
+      <w:pPr>
+        <w:jc w:val="center"/>
+        <w:rPr>
+          <w:sz w:val="20"/>
+          <w:szCs w:val="20"/>
+        </w:rPr>
+      </w:pPr>
+    </w:p>
+    <w:p>
+      <w:pPr>
+        <w:jc w:val="center"/>
+        <w:rPr>
+          <w:sz w:val="20"/>
+          <w:szCs w:val="20"/>
+        </w:rPr>
+      </w:pPr>
+    </w:p>
+    <w:p>
+      <w:pPr>
+        <w:jc w:val="center"/>
+        <w:rPr>
+          <w:sz w:val="20"/>
+          <w:szCs w:val="20"/>
+        </w:rPr>
+      </w:pPr>
+      <w:r>
+        <w:rPr>
+          <w:sz w:val="20"/>
+          <w:szCs w:val="20"/>
+        </w:rPr>
+        <w:lastRenderedPageBreak/>
+        <w:pict w14:anchorId="683ACE22">
+          <v:shape id="_x0000_i1184" type="#_x0000_t75" style="width:240.75pt;height:697.5pt">
+            <v:imagedata r:id="rId26" o:title="inicio"/>
+          </v:shape>
+        </w:pict>
+      </w:r>
+    </w:p>
+    <w:p>
+      <w:pPr>
+        <w:jc w:val="center"/>
+        <w:rPr>
+          <w:sz w:val="20"/>
+          <w:szCs w:val="20"/>
+        </w:rPr>
+      </w:pPr>
+      <w:r>
+        <w:rPr>
           <w:rFonts w:ascii="Times New Roman" w:eastAsia="Droid Sans Fallback" w:hAnsi="Times New Roman" w:cs="Times New Roman"/>
           <w:b/>
+          <w:noProof/>
+          <w:szCs w:val="20"/>
+          <w:lang w:val="es-BO" w:eastAsia="es-BO"/>
+        </w:rPr>
+        <w:lastRenderedPageBreak/>
+        <w:drawing>
+          <wp:inline distT="0" distB="0" distL="0" distR="0" wp14:anchorId="6047A85F" wp14:editId="6B431C9C">
+            <wp:extent cx="4776639" cy="8734425"/>
+            <wp:effectExtent l="0" t="0" r="5080" b="0"/>
+            <wp:docPr id="26" name="Imagen 26" descr="C:\Users\Ramiro\AppData\Local\Microsoft\Windows\INetCache\Content.Word\capacitacion.jpg"/>
+            <wp:cNvGraphicFramePr>
+              <a:graphicFrameLocks xmlns:a="http://schemas.openxmlformats.org/drawingml/2006/main" noChangeAspect="1"/>
+            </wp:cNvGraphicFramePr>
+            <a:graphic xmlns:a="http://schemas.openxmlformats.org/drawingml/2006/main">
+              <a:graphicData uri="http://schemas.openxmlformats.org/drawingml/2006/picture">
+                <pic:pic xmlns:pic="http://schemas.openxmlformats.org/drawingml/2006/picture">
+                  <pic:nvPicPr>
+                    <pic:cNvPr id="0" name="Picture 166" descr="C:\Users\Ramiro\AppData\Local\Microsoft\Windows\INetCache\Content.Word\capacitacion.jpg"/>
+                    <pic:cNvPicPr>
+                      <a:picLocks noChangeAspect="1" noChangeArrowheads="1"/>
+                    </pic:cNvPicPr>
+                  </pic:nvPicPr>
+                  <pic:blipFill>
+                    <a:blip r:embed="rId27">
+                      <a:extLst>
+                        <a:ext uri="{28A0092B-C50C-407E-A947-70E740481C1C}">
+                          <a14:useLocalDpi xmlns:a14="http://schemas.microsoft.com/office/drawing/2010/main" val="0"/>
+                        </a:ext>
+                      </a:extLst>
+                    </a:blip>
+                    <a:srcRect/>
+                    <a:stretch>
+                      <a:fillRect/>
+                    </a:stretch>
+                  </pic:blipFill>
+                  <pic:spPr bwMode="auto">
+                    <a:xfrm>
+                      <a:off x="0" y="0"/>
+                      <a:ext cx="4779486" cy="8739631"/>
+                    </a:xfrm>
+                    <a:prstGeom prst="rect">
+                      <a:avLst/>
+                    </a:prstGeom>
+                    <a:noFill/>
+                    <a:ln>
+                      <a:noFill/>
+                    </a:ln>
+                  </pic:spPr>
+                </pic:pic>
+              </a:graphicData>
+            </a:graphic>
+          </wp:inline>
+        </w:drawing>
+      </w:r>
+    </w:p>
+    <w:p>
+      <w:pPr>
+        <w:suppressAutoHyphens/>
+        <w:jc w:val="center"/>
+        <w:rPr>
+          <w:sz w:val="20"/>
+          <w:szCs w:val="20"/>
+        </w:rPr>
+      </w:pPr>
+      <w:r>
+        <w:rPr>
+          <w:rFonts w:ascii="Times New Roman" w:eastAsia="Droid Sans Fallback" w:hAnsi="Times New Roman" w:cs="Times New Roman"/>
+          <w:b/>
+          <w:noProof/>
+          <w:szCs w:val="20"/>
+          <w:lang w:val="es-BO" w:eastAsia="es-BO"/>
+        </w:rPr>
+        <w:lastRenderedPageBreak/>
+        <w:pict w14:anchorId="30DD6658">
+          <v:shape id="_x0000_i1194" type="#_x0000_t75" style="width:327.75pt;height:686.25pt">
+            <v:imagedata r:id="rId28" o:title="tema"/>
+          </v:shape>
+        </w:pict>
+      </w:r>
+    </w:p>
+    <w:p>
+      <w:pPr>
+        <w:suppressAutoHyphens/>
+        <w:jc w:val="center"/>
+        <w:rPr>
+          <w:rFonts w:ascii="Times New Roman" w:eastAsia="Droid Sans Fallback" w:hAnsi="Times New Roman" w:cs="Times New Roman"/>
+          <w:b/>
           <w:szCs w:val="20"/>
           <w:lang w:val="es-BO" w:eastAsia="zh-CN" w:bidi="hi-IN"/>
         </w:rPr>
+      </w:pPr>
+      <w:r>
+        <w:rPr>
+          <w:rFonts w:ascii="Times New Roman" w:eastAsia="Droid Sans Fallback" w:hAnsi="Times New Roman" w:cs="Times New Roman"/>
+          <w:b/>
+          <w:noProof/>
+          <w:szCs w:val="20"/>
+          <w:lang w:val="es-BO" w:eastAsia="es-BO"/>
+        </w:rPr>
+        <w:lastRenderedPageBreak/>
+        <w:drawing>
+          <wp:inline distT="0" distB="0" distL="0" distR="0" wp14:anchorId="335B5CD1" wp14:editId="6156C185">
+            <wp:extent cx="5185871" cy="8486775"/>
+            <wp:effectExtent l="0" t="0" r="0" b="0"/>
+            <wp:docPr id="28" name="Imagen 28" descr="C:\Users\Ramiro\AppData\Local\Microsoft\Windows\INetCache\Content.Word\causas.jpg"/>
+            <wp:cNvGraphicFramePr>
+              <a:graphicFrameLocks xmlns:a="http://schemas.openxmlformats.org/drawingml/2006/main" noChangeAspect="1"/>
+            </wp:cNvGraphicFramePr>
+            <a:graphic xmlns:a="http://schemas.openxmlformats.org/drawingml/2006/main">
+              <a:graphicData uri="http://schemas.openxmlformats.org/drawingml/2006/picture">
+                <pic:pic xmlns:pic="http://schemas.openxmlformats.org/drawingml/2006/picture">
+                  <pic:nvPicPr>
+                    <pic:cNvPr id="0" name="Picture 175" descr="C:\Users\Ramiro\AppData\Local\Microsoft\Windows\INetCache\Content.Word\causas.jpg"/>
+                    <pic:cNvPicPr>
+                      <a:picLocks noChangeAspect="1" noChangeArrowheads="1"/>
+                    </pic:cNvPicPr>
+                  </pic:nvPicPr>
+                  <pic:blipFill>
+                    <a:blip r:embed="rId29">
+                      <a:extLst>
+                        <a:ext uri="{28A0092B-C50C-407E-A947-70E740481C1C}">
+                          <a14:useLocalDpi xmlns:a14="http://schemas.microsoft.com/office/drawing/2010/main" val="0"/>
+                        </a:ext>
+                      </a:extLst>
+                    </a:blip>
+                    <a:srcRect/>
+                    <a:stretch>
+                      <a:fillRect/>
+                    </a:stretch>
+                  </pic:blipFill>
+                  <pic:spPr bwMode="auto">
+                    <a:xfrm>
+                      <a:off x="0" y="0"/>
+                      <a:ext cx="5187455" cy="8489367"/>
+                    </a:xfrm>
+                    <a:prstGeom prst="rect">
+                      <a:avLst/>
+                    </a:prstGeom>
+                    <a:noFill/>
+                    <a:ln>
+                      <a:noFill/>
+                    </a:ln>
+                  </pic:spPr>
+                </pic:pic>
+              </a:graphicData>
+            </a:graphic>
+          </wp:inline>
+        </w:drawing>
+      </w:r>
+    </w:p>
+    <w:p>
+      <w:pPr>
+        <w:suppressAutoHyphens/>
+        <w:jc w:val="center"/>
+        <w:rPr>
+          <w:rFonts w:ascii="Times New Roman" w:eastAsia="Droid Sans Fallback" w:hAnsi="Times New Roman" w:cs="Times New Roman"/>
+          <w:b/>
+          <w:szCs w:val="20"/>
+          <w:lang w:val="es-BO" w:eastAsia="zh-CN" w:bidi="hi-IN"/>
+        </w:rPr>
+      </w:pPr>
+      <w:r>
+        <w:rPr>
+          <w:rFonts w:ascii="Times New Roman" w:eastAsia="Droid Sans Fallback" w:hAnsi="Times New Roman" w:cs="Times New Roman"/>
+          <w:b/>
+          <w:noProof/>
+          <w:szCs w:val="20"/>
+          <w:lang w:val="es-BO" w:eastAsia="es-BO"/>
+        </w:rPr>
+        <w:lastRenderedPageBreak/>
+        <w:drawing>
+          <wp:inline distT="0" distB="0" distL="0" distR="0" wp14:anchorId="198D34E4" wp14:editId="2DBE9292">
+            <wp:extent cx="3880568" cy="8715375"/>
+            <wp:effectExtent l="0" t="0" r="5715" b="0"/>
+            <wp:docPr id="29" name="Imagen 29" descr="C:\Users\Ramiro\AppData\Local\Microsoft\Windows\INetCache\Content.Word\consecuencias.jpg"/>
+            <wp:cNvGraphicFramePr>
+              <a:graphicFrameLocks xmlns:a="http://schemas.openxmlformats.org/drawingml/2006/main" noChangeAspect="1"/>
+            </wp:cNvGraphicFramePr>
+            <a:graphic xmlns:a="http://schemas.openxmlformats.org/drawingml/2006/main">
+              <a:graphicData uri="http://schemas.openxmlformats.org/drawingml/2006/picture">
+                <pic:pic xmlns:pic="http://schemas.openxmlformats.org/drawingml/2006/picture">
+                  <pic:nvPicPr>
+                    <pic:cNvPr id="0" name="Picture 178" descr="C:\Users\Ramiro\AppData\Local\Microsoft\Windows\INetCache\Content.Word\consecuencias.jpg"/>
+                    <pic:cNvPicPr>
+                      <a:picLocks noChangeAspect="1" noChangeArrowheads="1"/>
+                    </pic:cNvPicPr>
+                  </pic:nvPicPr>
+                  <pic:blipFill>
+                    <a:blip r:embed="rId30">
+                      <a:extLst>
+                        <a:ext uri="{28A0092B-C50C-407E-A947-70E740481C1C}">
+                          <a14:useLocalDpi xmlns:a14="http://schemas.microsoft.com/office/drawing/2010/main" val="0"/>
+                        </a:ext>
+                      </a:extLst>
+                    </a:blip>
+                    <a:srcRect/>
+                    <a:stretch>
+                      <a:fillRect/>
+                    </a:stretch>
+                  </pic:blipFill>
+                  <pic:spPr bwMode="auto">
+                    <a:xfrm>
+                      <a:off x="0" y="0"/>
+                      <a:ext cx="3882806" cy="8720401"/>
+                    </a:xfrm>
+                    <a:prstGeom prst="rect">
+                      <a:avLst/>
+                    </a:prstGeom>
+                    <a:noFill/>
+                    <a:ln>
+                      <a:noFill/>
+                    </a:ln>
+                  </pic:spPr>
+                </pic:pic>
+              </a:graphicData>
+            </a:graphic>
+          </wp:inline>
+        </w:drawing>
+      </w:r>
+    </w:p>
+    <w:p>
+      <w:pPr>
+        <w:suppressAutoHyphens/>
+        <w:jc w:val="center"/>
+        <w:rPr>
+          <w:rFonts w:ascii="Times New Roman" w:eastAsia="Droid Sans Fallback" w:hAnsi="Times New Roman" w:cs="Times New Roman"/>
+          <w:b/>
+          <w:szCs w:val="20"/>
+          <w:lang w:val="es-BO" w:eastAsia="zh-CN" w:bidi="hi-IN"/>
+        </w:rPr>
+      </w:pPr>
+      <w:r>
+        <w:rPr>
+          <w:rFonts w:ascii="Times New Roman" w:eastAsia="Droid Sans Fallback" w:hAnsi="Times New Roman" w:cs="Times New Roman"/>
+          <w:b/>
+          <w:noProof/>
+          <w:szCs w:val="20"/>
+          <w:lang w:val="es-BO" w:eastAsia="es-BO"/>
+        </w:rPr>
+        <w:lastRenderedPageBreak/>
+        <w:drawing>
+          <wp:inline distT="0" distB="0" distL="0" distR="0" wp14:anchorId="0AE25FC4" wp14:editId="00EF0225">
+            <wp:extent cx="4848225" cy="8779961"/>
+            <wp:effectExtent l="0" t="0" r="0" b="2540"/>
+            <wp:docPr id="30" name="Imagen 30" descr="C:\Users\Ramiro\AppData\Local\Microsoft\Windows\INetCache\Content.Word\gestor_de_recursos.jpg"/>
+            <wp:cNvGraphicFramePr>
+              <a:graphicFrameLocks xmlns:a="http://schemas.openxmlformats.org/drawingml/2006/main" noChangeAspect="1"/>
+            </wp:cNvGraphicFramePr>
+            <a:graphic xmlns:a="http://schemas.openxmlformats.org/drawingml/2006/main">
+              <a:graphicData uri="http://schemas.openxmlformats.org/drawingml/2006/picture">
+                <pic:pic xmlns:pic="http://schemas.openxmlformats.org/drawingml/2006/picture">
+                  <pic:nvPicPr>
+                    <pic:cNvPr id="0" name="Picture 181" descr="C:\Users\Ramiro\AppData\Local\Microsoft\Windows\INetCache\Content.Word\gestor_de_recursos.jpg"/>
+                    <pic:cNvPicPr>
+                      <a:picLocks noChangeAspect="1" noChangeArrowheads="1"/>
+                    </pic:cNvPicPr>
+                  </pic:nvPicPr>
+                  <pic:blipFill>
+                    <a:blip r:embed="rId31">
+                      <a:extLst>
+                        <a:ext uri="{28A0092B-C50C-407E-A947-70E740481C1C}">
+                          <a14:useLocalDpi xmlns:a14="http://schemas.microsoft.com/office/drawing/2010/main" val="0"/>
+                        </a:ext>
+                      </a:extLst>
+                    </a:blip>
+                    <a:srcRect/>
+                    <a:stretch>
+                      <a:fillRect/>
+                    </a:stretch>
+                  </pic:blipFill>
+                  <pic:spPr bwMode="auto">
+                    <a:xfrm>
+                      <a:off x="0" y="0"/>
+                      <a:ext cx="4849652" cy="8782545"/>
+                    </a:xfrm>
+                    <a:prstGeom prst="rect">
+                      <a:avLst/>
+                    </a:prstGeom>
+                    <a:noFill/>
+                    <a:ln>
+                      <a:noFill/>
+                    </a:ln>
+                  </pic:spPr>
+                </pic:pic>
+              </a:graphicData>
+            </a:graphic>
+          </wp:inline>
+        </w:drawing>
+      </w:r>
+    </w:p>
+    <w:p>
+      <w:pPr>
+        <w:suppressAutoHyphens/>
+        <w:jc w:val="center"/>
+        <w:rPr>
+          <w:rFonts w:ascii="Times New Roman" w:eastAsia="Droid Sans Fallback" w:hAnsi="Times New Roman" w:cs="Times New Roman"/>
+          <w:b/>
+          <w:szCs w:val="20"/>
+          <w:lang w:val="es-BO" w:eastAsia="zh-CN" w:bidi="hi-IN"/>
+        </w:rPr>
+      </w:pPr>
+      <w:r>
+        <w:rPr>
+          <w:rFonts w:ascii="Times New Roman" w:eastAsia="Droid Sans Fallback" w:hAnsi="Times New Roman" w:cs="Times New Roman"/>
+          <w:b/>
+          <w:noProof/>
+          <w:szCs w:val="20"/>
+          <w:lang w:val="es-BO" w:eastAsia="es-BO"/>
+        </w:rPr>
+        <w:lastRenderedPageBreak/>
+        <w:drawing>
+          <wp:inline distT="0" distB="0" distL="0" distR="0" wp14:anchorId="0C9B8C28" wp14:editId="485C408F">
+            <wp:extent cx="4765224" cy="8629650"/>
+            <wp:effectExtent l="0" t="0" r="0" b="0"/>
+            <wp:docPr id="31" name="Imagen 31" descr="C:\Users\Ramiro\AppData\Local\Microsoft\Windows\INetCache\Content.Word\gestor_de_recursos.jpg"/>
+            <wp:cNvGraphicFramePr>
+              <a:graphicFrameLocks xmlns:a="http://schemas.openxmlformats.org/drawingml/2006/main" noChangeAspect="1"/>
+            </wp:cNvGraphicFramePr>
+            <a:graphic xmlns:a="http://schemas.openxmlformats.org/drawingml/2006/main">
+              <a:graphicData uri="http://schemas.openxmlformats.org/drawingml/2006/picture">
+                <pic:pic xmlns:pic="http://schemas.openxmlformats.org/drawingml/2006/picture">
+                  <pic:nvPicPr>
+                    <pic:cNvPr id="0" name="Picture 184" descr="C:\Users\Ramiro\AppData\Local\Microsoft\Windows\INetCache\Content.Word\gestor_de_recursos.jpg"/>
+                    <pic:cNvPicPr>
+                      <a:picLocks noChangeAspect="1" noChangeArrowheads="1"/>
+                    </pic:cNvPicPr>
+                  </pic:nvPicPr>
+                  <pic:blipFill>
+                    <a:blip r:embed="rId31">
+                      <a:extLst>
+                        <a:ext uri="{28A0092B-C50C-407E-A947-70E740481C1C}">
+                          <a14:useLocalDpi xmlns:a14="http://schemas.microsoft.com/office/drawing/2010/main" val="0"/>
+                        </a:ext>
+                      </a:extLst>
+                    </a:blip>
+                    <a:srcRect/>
+                    <a:stretch>
+                      <a:fillRect/>
+                    </a:stretch>
+                  </pic:blipFill>
+                  <pic:spPr bwMode="auto">
+                    <a:xfrm>
+                      <a:off x="0" y="0"/>
+                      <a:ext cx="4768349" cy="8635309"/>
+                    </a:xfrm>
+                    <a:prstGeom prst="rect">
+                      <a:avLst/>
+                    </a:prstGeom>
+                    <a:noFill/>
+                    <a:ln>
+                      <a:noFill/>
+                    </a:ln>
+                  </pic:spPr>
+                </pic:pic>
+              </a:graphicData>
+            </a:graphic>
+          </wp:inline>
+        </w:drawing>
+      </w:r>
+    </w:p>
+    <w:p>
+      <w:pPr>
+        <w:suppressAutoHyphens/>
+        <w:jc w:val="center"/>
+        <w:rPr>
+          <w:rFonts w:ascii="Times New Roman" w:eastAsia="Droid Sans Fallback" w:hAnsi="Times New Roman" w:cs="Times New Roman"/>
+          <w:b/>
+          <w:szCs w:val="20"/>
+          <w:lang w:val="es-BO" w:eastAsia="zh-CN" w:bidi="hi-IN"/>
+        </w:rPr>
+      </w:pPr>
+      <w:r>
+        <w:rPr>
+          <w:rFonts w:ascii="Times New Roman" w:eastAsia="Droid Sans Fallback" w:hAnsi="Times New Roman" w:cs="Times New Roman"/>
+          <w:b/>
+          <w:noProof/>
+          <w:szCs w:val="20"/>
+          <w:lang w:val="es-BO" w:eastAsia="es-BO"/>
+        </w:rPr>
+        <w:lastRenderedPageBreak/>
+        <w:drawing>
+          <wp:inline distT="0" distB="0" distL="0" distR="0" wp14:anchorId="6E5694C8" wp14:editId="109247D6">
+            <wp:extent cx="4139551" cy="8667750"/>
+            <wp:effectExtent l="0" t="0" r="0" b="0"/>
+            <wp:docPr id="32" name="Imagen 32" descr="C:\Users\Ramiro\AppData\Local\Microsoft\Windows\INetCache\Content.Word\foro.jpg"/>
+            <wp:cNvGraphicFramePr>
+              <a:graphicFrameLocks xmlns:a="http://schemas.openxmlformats.org/drawingml/2006/main" noChangeAspect="1"/>
+            </wp:cNvGraphicFramePr>
+            <a:graphic xmlns:a="http://schemas.openxmlformats.org/drawingml/2006/main">
+              <a:graphicData uri="http://schemas.openxmlformats.org/drawingml/2006/picture">
+                <pic:pic xmlns:pic="http://schemas.openxmlformats.org/drawingml/2006/picture">
+                  <pic:nvPicPr>
+                    <pic:cNvPr id="0" name="Picture 187" descr="C:\Users\Ramiro\AppData\Local\Microsoft\Windows\INetCache\Content.Word\foro.jpg"/>
+                    <pic:cNvPicPr>
+                      <a:picLocks noChangeAspect="1" noChangeArrowheads="1"/>
+                    </pic:cNvPicPr>
+                  </pic:nvPicPr>
+                  <pic:blipFill>
+                    <a:blip r:embed="rId32">
+                      <a:extLst>
+                        <a:ext uri="{28A0092B-C50C-407E-A947-70E740481C1C}">
+                          <a14:useLocalDpi xmlns:a14="http://schemas.microsoft.com/office/drawing/2010/main" val="0"/>
+                        </a:ext>
+                      </a:extLst>
+                    </a:blip>
+                    <a:srcRect/>
+                    <a:stretch>
+                      <a:fillRect/>
+                    </a:stretch>
+                  </pic:blipFill>
+                  <pic:spPr bwMode="auto">
+                    <a:xfrm>
+                      <a:off x="0" y="0"/>
+                      <a:ext cx="4142993" cy="8674956"/>
+                    </a:xfrm>
+                    <a:prstGeom prst="rect">
+                      <a:avLst/>
+                    </a:prstGeom>
+                    <a:noFill/>
+                    <a:ln>
+                      <a:noFill/>
+                    </a:ln>
+                  </pic:spPr>
+                </pic:pic>
+              </a:graphicData>
+            </a:graphic>
+          </wp:inline>
+        </w:drawing>
+      </w:r>
+    </w:p>
+    <w:p>
+      <w:pPr>
+        <w:suppressAutoHyphens/>
+        <w:jc w:val="center"/>
+        <w:rPr>
+          <w:rFonts w:ascii="Times New Roman" w:eastAsia="Droid Sans Fallback" w:hAnsi="Times New Roman" w:cs="Times New Roman"/>
+          <w:b/>
+          <w:szCs w:val="20"/>
+          <w:lang w:val="es-BO" w:eastAsia="zh-CN" w:bidi="hi-IN"/>
+        </w:rPr>
+      </w:pPr>
+      <w:r>
+        <w:rPr>
+          <w:rFonts w:ascii="Times New Roman" w:eastAsia="Droid Sans Fallback" w:hAnsi="Times New Roman" w:cs="Times New Roman"/>
+          <w:b/>
+          <w:noProof/>
+          <w:szCs w:val="20"/>
+          <w:lang w:val="es-BO" w:eastAsia="es-BO"/>
+        </w:rPr>
+        <w:lastRenderedPageBreak/>
+        <w:drawing>
+          <wp:inline distT="0" distB="0" distL="0" distR="0" wp14:anchorId="79622696" wp14:editId="59228C88">
+            <wp:extent cx="3775502" cy="8448675"/>
+            <wp:effectExtent l="0" t="0" r="0" b="0"/>
+            <wp:docPr id="33" name="Imagen 33" descr="C:\Users\Ramiro\AppData\Local\Microsoft\Windows\INetCache\Content.Word\formulario_de_tema.jpg"/>
+            <wp:cNvGraphicFramePr>
+              <a:graphicFrameLocks xmlns:a="http://schemas.openxmlformats.org/drawingml/2006/main" noChangeAspect="1"/>
+            </wp:cNvGraphicFramePr>
+            <a:graphic xmlns:a="http://schemas.openxmlformats.org/drawingml/2006/main">
+              <a:graphicData uri="http://schemas.openxmlformats.org/drawingml/2006/picture">
+                <pic:pic xmlns:pic="http://schemas.openxmlformats.org/drawingml/2006/picture">
+                  <pic:nvPicPr>
+                    <pic:cNvPr id="0" name="Picture 190" descr="C:\Users\Ramiro\AppData\Local\Microsoft\Windows\INetCache\Content.Word\formulario_de_tema.jpg"/>
+                    <pic:cNvPicPr>
+                      <a:picLocks noChangeAspect="1" noChangeArrowheads="1"/>
+                    </pic:cNvPicPr>
+                  </pic:nvPicPr>
+                  <pic:blipFill>
+                    <a:blip r:embed="rId33">
+                      <a:extLst>
+                        <a:ext uri="{28A0092B-C50C-407E-A947-70E740481C1C}">
+                          <a14:useLocalDpi xmlns:a14="http://schemas.microsoft.com/office/drawing/2010/main" val="0"/>
+                        </a:ext>
+                      </a:extLst>
+                    </a:blip>
+                    <a:srcRect/>
+                    <a:stretch>
+                      <a:fillRect/>
+                    </a:stretch>
+                  </pic:blipFill>
+                  <pic:spPr bwMode="auto">
+                    <a:xfrm>
+                      <a:off x="0" y="0"/>
+                      <a:ext cx="3776479" cy="8450862"/>
+                    </a:xfrm>
+                    <a:prstGeom prst="rect">
+                      <a:avLst/>
+                    </a:prstGeom>
+                    <a:noFill/>
+                    <a:ln>
+                      <a:noFill/>
+                    </a:ln>
+                  </pic:spPr>
+                </pic:pic>
+              </a:graphicData>
+            </a:graphic>
+          </wp:inline>
+        </w:drawing>
+      </w:r>
+    </w:p>
+    <w:p>
+      <w:pPr>
+        <w:suppressAutoHyphens/>
+        <w:jc w:val="center"/>
+        <w:rPr>
+          <w:rFonts w:ascii="Times New Roman" w:eastAsia="Droid Sans Fallback" w:hAnsi="Times New Roman" w:cs="Times New Roman"/>
+          <w:b/>
+          <w:szCs w:val="20"/>
+          <w:lang w:val="es-BO" w:eastAsia="zh-CN" w:bidi="hi-IN"/>
+        </w:rPr>
+      </w:pPr>
+      <w:r>
+        <w:rPr>
+          <w:rFonts w:ascii="Times New Roman" w:eastAsia="Droid Sans Fallback" w:hAnsi="Times New Roman" w:cs="Times New Roman"/>
+          <w:b/>
+          <w:noProof/>
+          <w:szCs w:val="20"/>
+          <w:lang w:val="es-BO" w:eastAsia="es-BO"/>
+        </w:rPr>
+        <w:lastRenderedPageBreak/>
+        <w:drawing>
+          <wp:inline distT="0" distB="0" distL="0" distR="0" wp14:anchorId="709D5E93" wp14:editId="3B5B2296">
+            <wp:extent cx="3676650" cy="9134475"/>
+            <wp:effectExtent l="0" t="0" r="0" b="9525"/>
+            <wp:docPr id="34" name="Imagen 34" descr="C:\Users\Ramiro\AppData\Local\Microsoft\Windows\INetCache\Content.Word\plan.jpg"/>
+            <wp:cNvGraphicFramePr>
+              <a:graphicFrameLocks xmlns:a="http://schemas.openxmlformats.org/drawingml/2006/main" noChangeAspect="1"/>
+            </wp:cNvGraphicFramePr>
+            <a:graphic xmlns:a="http://schemas.openxmlformats.org/drawingml/2006/main">
+              <a:graphicData uri="http://schemas.openxmlformats.org/drawingml/2006/picture">
+                <pic:pic xmlns:pic="http://schemas.openxmlformats.org/drawingml/2006/picture">
+                  <pic:nvPicPr>
+                    <pic:cNvPr id="0" name="Picture 193" descr="C:\Users\Ramiro\AppData\Local\Microsoft\Windows\INetCache\Content.Word\plan.jpg"/>
+                    <pic:cNvPicPr>
+                      <a:picLocks noChangeAspect="1" noChangeArrowheads="1"/>
+                    </pic:cNvPicPr>
+                  </pic:nvPicPr>
+                  <pic:blipFill>
+                    <a:blip r:embed="rId34">
+                      <a:extLst>
+                        <a:ext uri="{28A0092B-C50C-407E-A947-70E740481C1C}">
+                          <a14:useLocalDpi xmlns:a14="http://schemas.microsoft.com/office/drawing/2010/main" val="0"/>
+                        </a:ext>
+                      </a:extLst>
+                    </a:blip>
+                    <a:srcRect/>
+                    <a:stretch>
+                      <a:fillRect/>
+                    </a:stretch>
+                  </pic:blipFill>
+                  <pic:spPr bwMode="auto">
+                    <a:xfrm>
+                      <a:off x="0" y="0"/>
+                      <a:ext cx="3676650" cy="9134475"/>
+                    </a:xfrm>
+                    <a:prstGeom prst="rect">
+                      <a:avLst/>
+                    </a:prstGeom>
+                    <a:noFill/>
+                    <a:ln>
+                      <a:noFill/>
+                    </a:ln>
+                  </pic:spPr>
+                </pic:pic>
+              </a:graphicData>
+            </a:graphic>
+          </wp:inline>
+        </w:drawing>
+      </w:r>
+    </w:p>
+    <w:p>
+      <w:pPr>
+        <w:suppressAutoHyphens/>
+        <w:jc w:val="center"/>
+        <w:rPr>
+          <w:rFonts w:ascii="Times New Roman" w:eastAsia="Droid Sans Fallback" w:hAnsi="Times New Roman" w:cs="Times New Roman"/>
+          <w:b/>
+          <w:szCs w:val="20"/>
+          <w:lang w:val="es-BO" w:eastAsia="zh-CN" w:bidi="hi-IN"/>
+        </w:rPr>
         <w:sectPr>
-          <w:headerReference w:type="default" r:id="rId21"/>
+          <w:headerReference w:type="default" r:id="rId35"/>
           <w:pgSz w:w="12242" w:h="15842" w:code="1"/>
           <w:pgMar w:top="720" w:right="720" w:bottom="720" w:left="720" w:header="709" w:footer="709" w:gutter="0"/>
           <w:cols w:space="708"/>
           <w:docGrid w:linePitch="360"/>
         </w:sectPr>
       </w:pPr>
-      <w:r>
-        <w:rPr>
-          <w:sz w:val="20"/>
-          <w:szCs w:val="20"/>
-        </w:rPr>
-        <w:t>Diagrama de caso de uso-Foro</w:t>
-      </w:r>
     </w:p>
     <w:p>
       <w:pPr>
@@ -16548,7 +18299,7 @@
                     <pic:cNvPicPr/>
                   </pic:nvPicPr>
                   <pic:blipFill rotWithShape="1">
-                    <a:blip r:embed="rId22"/>
+                    <a:blip r:embed="rId36"/>
                     <a:srcRect l="1936" t="17820" r="29069" b="8663"/>
                     <a:stretch/>
                   </pic:blipFill>
@@ -16652,7 +18403,7 @@
         <wp:inline distT="0" distB="0" distL="0" distR="0" wp14:anchorId="34023997" wp14:editId="54682979">
           <wp:extent cx="4692770" cy="534837"/>
           <wp:effectExtent l="0" t="0" r="0" b="0"/>
-          <wp:docPr id="161" name="3 Imagen"/>
+          <wp:docPr id="25" name="3 Imagen"/>
           <wp:cNvGraphicFramePr/>
           <a:graphic xmlns:a="http://schemas.openxmlformats.org/drawingml/2006/main">
             <a:graphicData uri="http://schemas.openxmlformats.org/drawingml/2006/picture">
@@ -22261,7 +24012,7 @@
 </file>
 
 <file path=customXml/itemProps1.xml><?xml version="1.0" encoding="utf-8"?>
-<ds:datastoreItem xmlns:ds="http://schemas.openxmlformats.org/officeDocument/2006/customXml" ds:itemID="{4D47CB00-6C35-40A3-9FE5-8305F2B482B7}">
+<ds:datastoreItem xmlns:ds="http://schemas.openxmlformats.org/officeDocument/2006/customXml" ds:itemID="{6B614854-B539-4E53-983F-DD33412F8210}">
   <ds:schemaRefs>
     <ds:schemaRef ds:uri="http://schemas.openxmlformats.org/officeDocument/2006/bibliography"/>
   </ds:schemaRefs>

</xml_diff>